<commit_message>
docs: Documentacion Sprint 4 Completa
</commit_message>
<xml_diff>
--- a/IS_PROYECTO_VIDEOJUEGO/Documentos_Scrum/sprint-4/Documentacion Scrum.docx
+++ b/IS_PROYECTO_VIDEOJUEGO/Documentos_Scrum/sprint-4/Documentacion Scrum.docx
@@ -16493,14 +16493,12 @@
         <w:rPr>
           <w:b/>
           <w:bCs/>
-          <w:lang w:val="fr-FR"/>
         </w:rPr>
       </w:pPr>
       <w:r>
         <w:rPr>
           <w:b/>
           <w:bCs/>
-          <w:lang w:val="fr-FR"/>
         </w:rPr>
         <w:lastRenderedPageBreak/>
         <w:t>SPRINT 4 - Sprint Planning</w:t>
@@ -16511,7 +16509,6 @@
         <w:rPr>
           <w:i/>
           <w:iCs/>
-          <w:lang w:val="fr-FR"/>
         </w:rPr>
       </w:pPr>
     </w:p>
@@ -16520,27 +16517,15 @@
         <w:rPr>
           <w:i/>
           <w:iCs/>
-          <w:lang w:val="fr-FR"/>
         </w:rPr>
       </w:pPr>
       <w:r>
         <w:rPr>
           <w:i/>
           <w:iCs/>
-          <w:lang w:val="fr-FR"/>
-        </w:rPr>
-        <w:t xml:space="preserve">Sprint </w:t>
-      </w:r>
-      <w:proofErr w:type="gramStart"/>
-      <w:r>
-        <w:rPr>
-          <w:i/>
-          <w:iCs/>
-          <w:lang w:val="fr-FR"/>
-        </w:rPr>
-        <w:t>Goal:</w:t>
-      </w:r>
-      <w:proofErr w:type="gramEnd"/>
+        </w:rPr>
+        <w:t>Sprint Goal:</w:t>
+      </w:r>
     </w:p>
     <w:p>
       <w:r>
@@ -16687,10 +16672,7 @@
     <w:p/>
     <w:p>
       <w:r>
-        <w:t xml:space="preserve">HU-13: </w:t>
-      </w:r>
-      <w:r>
-        <w:t xml:space="preserve">Refinamiento y </w:t>
+        <w:t xml:space="preserve">HU-13: Refinamiento y </w:t>
       </w:r>
       <w:proofErr w:type="spellStart"/>
       <w:r>
@@ -16792,32 +16774,53 @@
     </w:p>
     <w:p/>
     <w:p>
+      <w:pPr>
+        <w:rPr>
+          <w:lang w:val="fr-FR"/>
+        </w:rPr>
+      </w:pPr>
+      <w:r>
+        <w:rPr>
+          <w:lang w:val="fr-FR"/>
+        </w:rPr>
+        <w:t xml:space="preserve">Total Story Points </w:t>
+      </w:r>
+      <w:proofErr w:type="spellStart"/>
+      <w:r>
+        <w:rPr>
+          <w:lang w:val="fr-FR"/>
+        </w:rPr>
+        <w:t>del</w:t>
+      </w:r>
+      <w:proofErr w:type="spellEnd"/>
+      <w:r>
+        <w:rPr>
+          <w:lang w:val="fr-FR"/>
+        </w:rPr>
+        <w:t xml:space="preserve"> </w:t>
+      </w:r>
       <w:proofErr w:type="gramStart"/>
       <w:r>
-        <w:t>Total</w:t>
+        <w:rPr>
+          <w:lang w:val="fr-FR"/>
+        </w:rPr>
+        <w:t>Sprint:</w:t>
       </w:r>
       <w:proofErr w:type="gramEnd"/>
       <w:r>
-        <w:t xml:space="preserve"> </w:t>
-      </w:r>
-      <w:proofErr w:type="spellStart"/>
-      <w:r>
-        <w:t>Story</w:t>
-      </w:r>
-      <w:proofErr w:type="spellEnd"/>
-      <w:r>
-        <w:t xml:space="preserve"> </w:t>
-      </w:r>
-      <w:proofErr w:type="spellStart"/>
-      <w:r>
-        <w:t>Points</w:t>
-      </w:r>
-      <w:proofErr w:type="spellEnd"/>
-      <w:r>
-        <w:t xml:space="preserve"> del Sprint: 13</w:t>
-      </w:r>
-    </w:p>
-    <w:p/>
+        <w:rPr>
+          <w:lang w:val="fr-FR"/>
+        </w:rPr>
+        <w:t xml:space="preserve"> 13</w:t>
+      </w:r>
+    </w:p>
+    <w:p>
+      <w:pPr>
+        <w:rPr>
+          <w:lang w:val="fr-FR"/>
+        </w:rPr>
+      </w:pPr>
+    </w:p>
     <w:p>
       <w:pPr>
         <w:rPr>
@@ -17574,13 +17577,7 @@
               <w:jc w:val="center"/>
             </w:pPr>
             <w:r>
-              <w:t>T</w:t>
-            </w:r>
-            <w:r>
-              <w:t>2</w:t>
-            </w:r>
-            <w:r>
-              <w:t>.1</w:t>
+              <w:t>T2.1</w:t>
             </w:r>
           </w:p>
         </w:tc>
@@ -17663,13 +17660,7 @@
               <w:jc w:val="center"/>
             </w:pPr>
             <w:r>
-              <w:t>T</w:t>
-            </w:r>
-            <w:r>
-              <w:t>2</w:t>
-            </w:r>
-            <w:r>
-              <w:t>.2</w:t>
+              <w:t>T2.2</w:t>
             </w:r>
           </w:p>
         </w:tc>
@@ -17760,13 +17751,7 @@
               <w:jc w:val="center"/>
             </w:pPr>
             <w:r>
-              <w:t>T</w:t>
-            </w:r>
-            <w:r>
-              <w:t>2</w:t>
-            </w:r>
-            <w:r>
-              <w:t>.3</w:t>
+              <w:t>T2.3</w:t>
             </w:r>
           </w:p>
         </w:tc>
@@ -18078,13 +18063,7 @@
               <w:jc w:val="center"/>
             </w:pPr>
             <w:r>
-              <w:t>T</w:t>
-            </w:r>
-            <w:r>
-              <w:t>3</w:t>
-            </w:r>
-            <w:r>
-              <w:t>.1</w:t>
+              <w:t>T3.1</w:t>
             </w:r>
           </w:p>
         </w:tc>
@@ -18137,10 +18116,7 @@
               <w:jc w:val="center"/>
             </w:pPr>
             <w:r>
-              <w:t>2.5</w:t>
-            </w:r>
-            <w:r>
-              <w:t>h</w:t>
+              <w:t>2.5h</w:t>
             </w:r>
           </w:p>
         </w:tc>
@@ -18183,13 +18159,7 @@
               <w:jc w:val="center"/>
             </w:pPr>
             <w:r>
-              <w:t>T</w:t>
-            </w:r>
-            <w:r>
-              <w:t>3</w:t>
-            </w:r>
-            <w:r>
-              <w:t>.2</w:t>
+              <w:t>T3.2</w:t>
             </w:r>
           </w:p>
         </w:tc>
@@ -18241,10 +18211,7 @@
               <w:jc w:val="center"/>
             </w:pPr>
             <w:r>
-              <w:t>1.5</w:t>
-            </w:r>
-            <w:r>
-              <w:t>h</w:t>
+              <w:t>1.5h</w:t>
             </w:r>
           </w:p>
         </w:tc>
@@ -18287,13 +18254,7 @@
             </w:pPr>
             <w:r>
               <w:lastRenderedPageBreak/>
-              <w:t>T</w:t>
-            </w:r>
-            <w:r>
-              <w:t>3</w:t>
-            </w:r>
-            <w:r>
-              <w:t>.3</w:t>
+              <w:t>T3.3</w:t>
             </w:r>
           </w:p>
         </w:tc>
@@ -18343,10 +18304,7 @@
               <w:jc w:val="center"/>
             </w:pPr>
             <w:r>
-              <w:t>1</w:t>
-            </w:r>
-            <w:r>
-              <w:t>h</w:t>
+              <w:t>1h</w:t>
             </w:r>
           </w:p>
         </w:tc>
@@ -18376,13 +18334,7 @@
               <w:jc w:val="center"/>
             </w:pPr>
             <w:r>
-              <w:t>T</w:t>
-            </w:r>
-            <w:r>
-              <w:t>3</w:t>
-            </w:r>
-            <w:r>
-              <w:t>.4</w:t>
+              <w:t>T3.4</w:t>
             </w:r>
           </w:p>
         </w:tc>
@@ -18857,6 +18809,2135 @@
       </w:tr>
     </w:tbl>
     <w:p/>
+    <w:p>
+      <w:pPr>
+        <w:rPr>
+          <w:i/>
+          <w:iCs/>
+        </w:rPr>
+      </w:pPr>
+      <w:r>
+        <w:rPr>
+          <w:i/>
+          <w:iCs/>
+        </w:rPr>
+        <w:t>SPRINT REVIEW</w:t>
+      </w:r>
+    </w:p>
+    <w:p>
+      <w:r>
+        <w:t>Historias Completadas</w:t>
+      </w:r>
+    </w:p>
+    <w:p>
+      <w:r>
+        <w:t xml:space="preserve">HU-12: </w:t>
+      </w:r>
+      <w:proofErr w:type="spellStart"/>
+      <w:r>
+        <w:t>Presets</w:t>
+      </w:r>
+      <w:proofErr w:type="spellEnd"/>
+      <w:r>
+        <w:t xml:space="preserve"> de Diseño - COMPLETADA </w:t>
+      </w:r>
+    </w:p>
+    <w:p>
+      <w:r>
+        <w:t>Estado: 100% Completada</w:t>
+      </w:r>
+    </w:p>
+    <w:p>
+      <w:proofErr w:type="spellStart"/>
+      <w:r>
+        <w:lastRenderedPageBreak/>
+        <w:t>Story</w:t>
+      </w:r>
+      <w:proofErr w:type="spellEnd"/>
+      <w:r>
+        <w:t xml:space="preserve"> </w:t>
+      </w:r>
+      <w:proofErr w:type="spellStart"/>
+      <w:r>
+        <w:t>Points</w:t>
+      </w:r>
+      <w:proofErr w:type="spellEnd"/>
+      <w:r>
+        <w:t>: 5 (Estimado) / 5 (Real)</w:t>
+      </w:r>
+    </w:p>
+    <w:p>
+      <w:r>
+        <w:t>Criterios de aceptación cumplidos:</w:t>
+      </w:r>
+    </w:p>
+    <w:p>
+      <w:pPr>
+        <w:pStyle w:val="Prrafodelista"/>
+        <w:numPr>
+          <w:ilvl w:val="0"/>
+          <w:numId w:val="43"/>
+        </w:numPr>
+      </w:pPr>
+      <w:r>
+        <w:t>Galería con al menos 3 personajes predefinidos</w:t>
+      </w:r>
+    </w:p>
+    <w:p>
+      <w:pPr>
+        <w:pStyle w:val="Prrafodelista"/>
+        <w:numPr>
+          <w:ilvl w:val="0"/>
+          <w:numId w:val="43"/>
+        </w:numPr>
+      </w:pPr>
+      <w:r>
+        <w:t>Galería con al menos 3 obstáculos predefinidos</w:t>
+      </w:r>
+    </w:p>
+    <w:p>
+      <w:pPr>
+        <w:pStyle w:val="Prrafodelista"/>
+        <w:numPr>
+          <w:ilvl w:val="0"/>
+          <w:numId w:val="43"/>
+        </w:numPr>
+      </w:pPr>
+      <w:r>
+        <w:t xml:space="preserve">Carga instantánea del </w:t>
+      </w:r>
+      <w:proofErr w:type="spellStart"/>
+      <w:r>
+        <w:t>preset</w:t>
+      </w:r>
+      <w:proofErr w:type="spellEnd"/>
+      <w:r>
+        <w:t xml:space="preserve"> en el editor</w:t>
+      </w:r>
+    </w:p>
+    <w:p>
+      <w:pPr>
+        <w:pStyle w:val="Prrafodelista"/>
+        <w:numPr>
+          <w:ilvl w:val="0"/>
+          <w:numId w:val="43"/>
+        </w:numPr>
+      </w:pPr>
+      <w:r>
+        <w:t xml:space="preserve">Posibilidad de modificar </w:t>
+      </w:r>
+      <w:proofErr w:type="spellStart"/>
+      <w:r>
+        <w:t>preset</w:t>
+      </w:r>
+      <w:proofErr w:type="spellEnd"/>
+      <w:r>
+        <w:t xml:space="preserve"> cargado</w:t>
+      </w:r>
+    </w:p>
+    <w:p/>
+    <w:p>
+      <w:r>
+        <w:t>Evidencia:</w:t>
+      </w:r>
+    </w:p>
+    <w:p>
+      <w:pPr>
+        <w:pStyle w:val="Prrafodelista"/>
+        <w:numPr>
+          <w:ilvl w:val="0"/>
+          <w:numId w:val="44"/>
+        </w:numPr>
+      </w:pPr>
+      <w:r>
+        <w:t>3 personajes prediseñados con diferencias visuales claras</w:t>
+      </w:r>
+    </w:p>
+    <w:p>
+      <w:pPr>
+        <w:pStyle w:val="Prrafodelista"/>
+        <w:numPr>
+          <w:ilvl w:val="0"/>
+          <w:numId w:val="44"/>
+        </w:numPr>
+      </w:pPr>
+      <w:r>
+        <w:t>3 obstáculos prediseñados con &gt;25% de diferencia con personajes</w:t>
+      </w:r>
+    </w:p>
+    <w:p>
+      <w:pPr>
+        <w:pStyle w:val="Prrafodelista"/>
+        <w:numPr>
+          <w:ilvl w:val="0"/>
+          <w:numId w:val="44"/>
+        </w:numPr>
+      </w:pPr>
+      <w:r>
+        <w:t xml:space="preserve">Componente </w:t>
+      </w:r>
+      <w:proofErr w:type="spellStart"/>
+      <w:r>
+        <w:t>PresetGallery.vue</w:t>
+      </w:r>
+      <w:proofErr w:type="spellEnd"/>
+      <w:r>
+        <w:t xml:space="preserve"> implementado con </w:t>
+      </w:r>
+      <w:proofErr w:type="spellStart"/>
+      <w:r>
+        <w:t>grid</w:t>
+      </w:r>
+      <w:proofErr w:type="spellEnd"/>
+      <w:r>
+        <w:t xml:space="preserve"> responsive</w:t>
+      </w:r>
+    </w:p>
+    <w:p>
+      <w:pPr>
+        <w:pStyle w:val="Prrafodelista"/>
+        <w:numPr>
+          <w:ilvl w:val="0"/>
+          <w:numId w:val="44"/>
+        </w:numPr>
+      </w:pPr>
+      <w:r>
+        <w:t xml:space="preserve">Sistema de </w:t>
+      </w:r>
+      <w:proofErr w:type="spellStart"/>
+      <w:r>
+        <w:t>preview</w:t>
+      </w:r>
+      <w:proofErr w:type="spellEnd"/>
+      <w:r>
+        <w:t xml:space="preserve"> en tiempo real funcionando</w:t>
+      </w:r>
+    </w:p>
+    <w:p>
+      <w:pPr>
+        <w:pStyle w:val="Prrafodelista"/>
+        <w:numPr>
+          <w:ilvl w:val="0"/>
+          <w:numId w:val="44"/>
+        </w:numPr>
+      </w:pPr>
+      <w:r>
+        <w:t xml:space="preserve">Selección de </w:t>
+      </w:r>
+      <w:proofErr w:type="spellStart"/>
+      <w:r>
+        <w:t>preset</w:t>
+      </w:r>
+      <w:proofErr w:type="spellEnd"/>
+      <w:r>
+        <w:t xml:space="preserve"> carga array de 8 bytes instantáneamente</w:t>
+      </w:r>
+    </w:p>
+    <w:p>
+      <w:pPr>
+        <w:pStyle w:val="Prrafodelista"/>
+        <w:numPr>
+          <w:ilvl w:val="0"/>
+          <w:numId w:val="44"/>
+        </w:numPr>
+      </w:pPr>
+      <w:r>
+        <w:t xml:space="preserve">Edición píxel por píxel disponible después de cargar </w:t>
+      </w:r>
+      <w:proofErr w:type="spellStart"/>
+      <w:r>
+        <w:t>preset</w:t>
+      </w:r>
+      <w:proofErr w:type="spellEnd"/>
+    </w:p>
+    <w:p>
+      <w:pPr>
+        <w:pStyle w:val="Prrafodelista"/>
+        <w:numPr>
+          <w:ilvl w:val="0"/>
+          <w:numId w:val="44"/>
+        </w:numPr>
+      </w:pPr>
+      <w:r>
+        <w:t>Indicador visual de "</w:t>
+      </w:r>
+      <w:proofErr w:type="spellStart"/>
+      <w:r>
+        <w:t>preset</w:t>
+      </w:r>
+      <w:proofErr w:type="spellEnd"/>
+      <w:r>
+        <w:t xml:space="preserve"> modificado"</w:t>
+      </w:r>
+    </w:p>
+    <w:p>
+      <w:pPr>
+        <w:pStyle w:val="Prrafodelista"/>
+        <w:numPr>
+          <w:ilvl w:val="0"/>
+          <w:numId w:val="44"/>
+        </w:numPr>
+      </w:pPr>
+      <w:r>
+        <w:t>Botón "Limpiar" con modal de confirmación</w:t>
+      </w:r>
+    </w:p>
+    <w:p/>
+    <w:p>
+      <w:r>
+        <w:t xml:space="preserve">HU-13: Refinamiento y </w:t>
+      </w:r>
+      <w:proofErr w:type="spellStart"/>
+      <w:r>
+        <w:t>Testing</w:t>
+      </w:r>
+      <w:proofErr w:type="spellEnd"/>
+      <w:r>
+        <w:t xml:space="preserve"> - COMPLETADA </w:t>
+      </w:r>
+    </w:p>
+    <w:p>
+      <w:r>
+        <w:t>Estado: 100% Completada</w:t>
+      </w:r>
+    </w:p>
+    <w:p>
+      <w:proofErr w:type="spellStart"/>
+      <w:r>
+        <w:t>Story</w:t>
+      </w:r>
+      <w:proofErr w:type="spellEnd"/>
+      <w:r>
+        <w:t xml:space="preserve"> </w:t>
+      </w:r>
+      <w:proofErr w:type="spellStart"/>
+      <w:r>
+        <w:t>Points</w:t>
+      </w:r>
+      <w:proofErr w:type="spellEnd"/>
+      <w:r>
+        <w:t>: 8 (Estimado) / 8 (Real)</w:t>
+      </w:r>
+    </w:p>
+    <w:p>
+      <w:r>
+        <w:t>Criterios de aceptación cumplidos:</w:t>
+      </w:r>
+    </w:p>
+    <w:p>
+      <w:pPr>
+        <w:pStyle w:val="Prrafodelista"/>
+        <w:numPr>
+          <w:ilvl w:val="0"/>
+          <w:numId w:val="45"/>
+        </w:numPr>
+      </w:pPr>
+      <w:r>
+        <w:t>Suite de casos de prueba documentados</w:t>
+      </w:r>
+    </w:p>
+    <w:p>
+      <w:pPr>
+        <w:pStyle w:val="Prrafodelista"/>
+        <w:numPr>
+          <w:ilvl w:val="0"/>
+          <w:numId w:val="45"/>
+        </w:numPr>
+      </w:pPr>
+      <w:r>
+        <w:t>Pruebas de estrés: 50+ partidas consecutivas sin fallos</w:t>
+      </w:r>
+    </w:p>
+    <w:p>
+      <w:pPr>
+        <w:pStyle w:val="Prrafodelista"/>
+        <w:numPr>
+          <w:ilvl w:val="0"/>
+          <w:numId w:val="45"/>
+        </w:numPr>
+      </w:pPr>
+      <w:r>
+        <w:t>Optimización de memoria en PIC (uso &lt; 90% RAM)</w:t>
+      </w:r>
+    </w:p>
+    <w:p>
+      <w:pPr>
+        <w:pStyle w:val="Prrafodelista"/>
+        <w:numPr>
+          <w:ilvl w:val="0"/>
+          <w:numId w:val="45"/>
+        </w:numPr>
+      </w:pPr>
+      <w:r>
+        <w:t>Corrección de todos los bugs críticos detectados</w:t>
+      </w:r>
+    </w:p>
+    <w:p>
+      <w:r>
+        <w:t>Evidencia:</w:t>
+      </w:r>
+    </w:p>
+    <w:p>
+      <w:pPr>
+        <w:pStyle w:val="Prrafodelista"/>
+        <w:numPr>
+          <w:ilvl w:val="0"/>
+          <w:numId w:val="46"/>
+        </w:numPr>
+        <w:jc w:val="both"/>
+      </w:pPr>
+      <w:r>
+        <w:t>68 partidas consecutivas sin fallos (supera objetivo de 50+)</w:t>
+      </w:r>
+    </w:p>
+    <w:p>
+      <w:pPr>
+        <w:pStyle w:val="Prrafodelista"/>
+        <w:numPr>
+          <w:ilvl w:val="0"/>
+          <w:numId w:val="46"/>
+        </w:numPr>
+        <w:jc w:val="both"/>
+      </w:pPr>
+      <w:r>
+        <w:t xml:space="preserve">0 </w:t>
+      </w:r>
+      <w:proofErr w:type="spellStart"/>
+      <w:r>
+        <w:t>memory</w:t>
+      </w:r>
+      <w:proofErr w:type="spellEnd"/>
+      <w:r>
+        <w:t xml:space="preserve"> </w:t>
+      </w:r>
+      <w:proofErr w:type="spellStart"/>
+      <w:r>
+        <w:t>leaks</w:t>
+      </w:r>
+      <w:proofErr w:type="spellEnd"/>
+      <w:r>
+        <w:t xml:space="preserve"> detectados en pruebas exhaustivas</w:t>
+      </w:r>
+    </w:p>
+    <w:p>
+      <w:pPr>
+        <w:pStyle w:val="Prrafodelista"/>
+        <w:numPr>
+          <w:ilvl w:val="0"/>
+          <w:numId w:val="46"/>
+        </w:numPr>
+        <w:jc w:val="both"/>
+      </w:pPr>
+      <w:r>
+        <w:t>Optimización de memoria: 217/368 bytes (59% de uso, objetivo &lt;90% superado)</w:t>
+      </w:r>
+    </w:p>
+    <w:p>
+      <w:pPr>
+        <w:pStyle w:val="Prrafodelista"/>
+        <w:numPr>
+          <w:ilvl w:val="0"/>
+          <w:numId w:val="46"/>
+        </w:numPr>
+        <w:jc w:val="both"/>
+      </w:pPr>
+      <w:r>
+        <w:t>70 bytes adicionales liberados en optimización final</w:t>
+      </w:r>
+    </w:p>
+    <w:p>
+      <w:pPr>
+        <w:pStyle w:val="Prrafodelista"/>
+        <w:numPr>
+          <w:ilvl w:val="0"/>
+          <w:numId w:val="46"/>
+        </w:numPr>
+        <w:jc w:val="both"/>
+      </w:pPr>
+      <w:r>
+        <w:t>4 bugs menores corregidos (0 bugs críticos pendientes)</w:t>
+      </w:r>
+    </w:p>
+    <w:p>
+      <w:pPr>
+        <w:pStyle w:val="Prrafodelista"/>
+        <w:numPr>
+          <w:ilvl w:val="0"/>
+          <w:numId w:val="46"/>
+        </w:numPr>
+        <w:jc w:val="both"/>
+      </w:pPr>
+      <w:proofErr w:type="spellStart"/>
+      <w:proofErr w:type="gramStart"/>
+      <w:r>
+        <w:lastRenderedPageBreak/>
+        <w:t>Frame</w:t>
+      </w:r>
+      <w:proofErr w:type="spellEnd"/>
+      <w:proofErr w:type="gramEnd"/>
+      <w:r>
+        <w:t xml:space="preserve"> </w:t>
+      </w:r>
+      <w:proofErr w:type="spellStart"/>
+      <w:r>
+        <w:t>rate</w:t>
+      </w:r>
+      <w:proofErr w:type="spellEnd"/>
+      <w:r>
+        <w:t xml:space="preserve"> estable: 13-14 FPS consistentes</w:t>
+      </w:r>
+    </w:p>
+    <w:p>
+      <w:pPr>
+        <w:pStyle w:val="Prrafodelista"/>
+        <w:numPr>
+          <w:ilvl w:val="0"/>
+          <w:numId w:val="46"/>
+        </w:numPr>
+        <w:jc w:val="both"/>
+      </w:pPr>
+      <w:r>
+        <w:t>Latencia de botones: &lt;80ms (objetivo &lt;100ms superado)</w:t>
+      </w:r>
+    </w:p>
+    <w:p>
+      <w:pPr>
+        <w:pStyle w:val="Prrafodelista"/>
+        <w:numPr>
+          <w:ilvl w:val="0"/>
+          <w:numId w:val="46"/>
+        </w:numPr>
+        <w:jc w:val="both"/>
+      </w:pPr>
+      <w:r>
+        <w:t>Suite completa de casos de prueba documentados con métricas cuantificables</w:t>
+      </w:r>
+    </w:p>
+    <w:p/>
+    <w:p>
+      <w:r>
+        <w:t>Comparación: Planeado vs. Logrado</w:t>
+      </w:r>
+    </w:p>
+    <w:tbl>
+      <w:tblPr>
+        <w:tblStyle w:val="Tablaconcuadrcula"/>
+        <w:tblW w:w="0" w:type="auto"/>
+        <w:tblLook w:val="04A0" w:firstRow="1" w:lastRow="0" w:firstColumn="1" w:lastColumn="0" w:noHBand="0" w:noVBand="1"/>
+      </w:tblPr>
+      <w:tblGrid>
+        <w:gridCol w:w="2207"/>
+        <w:gridCol w:w="2207"/>
+        <w:gridCol w:w="2207"/>
+        <w:gridCol w:w="2207"/>
+      </w:tblGrid>
+      <w:tr>
+        <w:tc>
+          <w:tcPr>
+            <w:tcW w:w="2207" w:type="dxa"/>
+            <w:vAlign w:val="center"/>
+          </w:tcPr>
+          <w:p>
+            <w:pPr>
+              <w:jc w:val="center"/>
+            </w:pPr>
+            <w:r>
+              <w:t>MÉTRICA</w:t>
+            </w:r>
+          </w:p>
+        </w:tc>
+        <w:tc>
+          <w:tcPr>
+            <w:tcW w:w="2207" w:type="dxa"/>
+            <w:vAlign w:val="center"/>
+          </w:tcPr>
+          <w:p>
+            <w:pPr>
+              <w:jc w:val="center"/>
+            </w:pPr>
+            <w:r>
+              <w:t>PLANEADO</w:t>
+            </w:r>
+          </w:p>
+        </w:tc>
+        <w:tc>
+          <w:tcPr>
+            <w:tcW w:w="2207" w:type="dxa"/>
+            <w:vAlign w:val="center"/>
+          </w:tcPr>
+          <w:p>
+            <w:pPr>
+              <w:jc w:val="center"/>
+            </w:pPr>
+            <w:r>
+              <w:t>LOGRADO</w:t>
+            </w:r>
+          </w:p>
+        </w:tc>
+        <w:tc>
+          <w:tcPr>
+            <w:tcW w:w="2207" w:type="dxa"/>
+            <w:vAlign w:val="center"/>
+          </w:tcPr>
+          <w:p>
+            <w:pPr>
+              <w:jc w:val="center"/>
+            </w:pPr>
+            <w:r>
+              <w:t>VARIACIÓN</w:t>
+            </w:r>
+          </w:p>
+        </w:tc>
+      </w:tr>
+      <w:tr>
+        <w:tc>
+          <w:tcPr>
+            <w:tcW w:w="2207" w:type="dxa"/>
+            <w:vAlign w:val="center"/>
+          </w:tcPr>
+          <w:p>
+            <w:pPr>
+              <w:jc w:val="center"/>
+            </w:pPr>
+            <w:proofErr w:type="spellStart"/>
+            <w:r>
+              <w:t>Story</w:t>
+            </w:r>
+            <w:proofErr w:type="spellEnd"/>
+            <w:r>
+              <w:t xml:space="preserve"> </w:t>
+            </w:r>
+            <w:proofErr w:type="spellStart"/>
+            <w:r>
+              <w:t>Points</w:t>
+            </w:r>
+            <w:proofErr w:type="spellEnd"/>
+            <w:r>
+              <w:t xml:space="preserve"> comprometidos</w:t>
+            </w:r>
+          </w:p>
+        </w:tc>
+        <w:tc>
+          <w:tcPr>
+            <w:tcW w:w="2207" w:type="dxa"/>
+            <w:vAlign w:val="center"/>
+          </w:tcPr>
+          <w:p>
+            <w:pPr>
+              <w:jc w:val="center"/>
+            </w:pPr>
+            <w:r>
+              <w:t>31</w:t>
+            </w:r>
+          </w:p>
+        </w:tc>
+        <w:tc>
+          <w:tcPr>
+            <w:tcW w:w="2207" w:type="dxa"/>
+            <w:vAlign w:val="center"/>
+          </w:tcPr>
+          <w:p>
+            <w:pPr>
+              <w:jc w:val="center"/>
+            </w:pPr>
+            <w:r>
+              <w:t>31</w:t>
+            </w:r>
+          </w:p>
+        </w:tc>
+        <w:tc>
+          <w:tcPr>
+            <w:tcW w:w="2207" w:type="dxa"/>
+            <w:vAlign w:val="center"/>
+          </w:tcPr>
+          <w:p>
+            <w:pPr>
+              <w:jc w:val="center"/>
+            </w:pPr>
+            <w:r>
+              <w:t>0%</w:t>
+            </w:r>
+          </w:p>
+        </w:tc>
+      </w:tr>
+      <w:tr>
+        <w:tc>
+          <w:tcPr>
+            <w:tcW w:w="2207" w:type="dxa"/>
+            <w:vAlign w:val="center"/>
+          </w:tcPr>
+          <w:p>
+            <w:pPr>
+              <w:jc w:val="center"/>
+            </w:pPr>
+            <w:proofErr w:type="spellStart"/>
+            <w:r>
+              <w:t>Story</w:t>
+            </w:r>
+            <w:proofErr w:type="spellEnd"/>
+            <w:r>
+              <w:t xml:space="preserve"> </w:t>
+            </w:r>
+            <w:proofErr w:type="spellStart"/>
+            <w:r>
+              <w:t>Points</w:t>
+            </w:r>
+            <w:proofErr w:type="spellEnd"/>
+            <w:r>
+              <w:t xml:space="preserve"> completados</w:t>
+            </w:r>
+          </w:p>
+        </w:tc>
+        <w:tc>
+          <w:tcPr>
+            <w:tcW w:w="2207" w:type="dxa"/>
+            <w:vAlign w:val="center"/>
+          </w:tcPr>
+          <w:p>
+            <w:pPr>
+              <w:jc w:val="center"/>
+            </w:pPr>
+            <w:r>
+              <w:t>31</w:t>
+            </w:r>
+          </w:p>
+        </w:tc>
+        <w:tc>
+          <w:tcPr>
+            <w:tcW w:w="2207" w:type="dxa"/>
+            <w:vAlign w:val="center"/>
+          </w:tcPr>
+          <w:p>
+            <w:pPr>
+              <w:jc w:val="center"/>
+            </w:pPr>
+            <w:r>
+              <w:t>34</w:t>
+            </w:r>
+          </w:p>
+        </w:tc>
+        <w:tc>
+          <w:tcPr>
+            <w:tcW w:w="2207" w:type="dxa"/>
+            <w:vAlign w:val="center"/>
+          </w:tcPr>
+          <w:p>
+            <w:pPr>
+              <w:jc w:val="center"/>
+            </w:pPr>
+            <w:r>
+              <w:t>+9.7%</w:t>
+            </w:r>
+          </w:p>
+        </w:tc>
+      </w:tr>
+      <w:tr>
+        <w:tc>
+          <w:tcPr>
+            <w:tcW w:w="2207" w:type="dxa"/>
+            <w:vAlign w:val="center"/>
+          </w:tcPr>
+          <w:p>
+            <w:pPr>
+              <w:jc w:val="center"/>
+            </w:pPr>
+            <w:r>
+              <w:t>Historias de Usuario</w:t>
+            </w:r>
+          </w:p>
+        </w:tc>
+        <w:tc>
+          <w:tcPr>
+            <w:tcW w:w="2207" w:type="dxa"/>
+            <w:vAlign w:val="center"/>
+          </w:tcPr>
+          <w:p>
+            <w:pPr>
+              <w:jc w:val="center"/>
+            </w:pPr>
+            <w:r>
+              <w:t>4</w:t>
+            </w:r>
+          </w:p>
+        </w:tc>
+        <w:tc>
+          <w:tcPr>
+            <w:tcW w:w="2207" w:type="dxa"/>
+            <w:vAlign w:val="center"/>
+          </w:tcPr>
+          <w:p>
+            <w:pPr>
+              <w:jc w:val="center"/>
+            </w:pPr>
+            <w:r>
+              <w:t>4</w:t>
+            </w:r>
+          </w:p>
+        </w:tc>
+        <w:tc>
+          <w:tcPr>
+            <w:tcW w:w="2207" w:type="dxa"/>
+            <w:vAlign w:val="center"/>
+          </w:tcPr>
+          <w:p>
+            <w:pPr>
+              <w:jc w:val="center"/>
+            </w:pPr>
+            <w:r>
+              <w:t>100%</w:t>
+            </w:r>
+          </w:p>
+        </w:tc>
+      </w:tr>
+      <w:tr>
+        <w:tc>
+          <w:tcPr>
+            <w:tcW w:w="2207" w:type="dxa"/>
+            <w:vAlign w:val="center"/>
+          </w:tcPr>
+          <w:p>
+            <w:pPr>
+              <w:jc w:val="center"/>
+            </w:pPr>
+            <w:r>
+              <w:t>Horas estimadas</w:t>
+            </w:r>
+          </w:p>
+        </w:tc>
+        <w:tc>
+          <w:tcPr>
+            <w:tcW w:w="2207" w:type="dxa"/>
+            <w:vAlign w:val="center"/>
+          </w:tcPr>
+          <w:p>
+            <w:pPr>
+              <w:jc w:val="center"/>
+            </w:pPr>
+            <w:r>
+              <w:t>~</w:t>
+            </w:r>
+            <w:r>
+              <w:t>24</w:t>
+            </w:r>
+            <w:r>
+              <w:t>.</w:t>
+            </w:r>
+            <w:r>
+              <w:t>5</w:t>
+            </w:r>
+            <w:r>
+              <w:t>h</w:t>
+            </w:r>
+          </w:p>
+        </w:tc>
+        <w:tc>
+          <w:tcPr>
+            <w:tcW w:w="2207" w:type="dxa"/>
+            <w:vAlign w:val="center"/>
+          </w:tcPr>
+          <w:p>
+            <w:pPr>
+              <w:jc w:val="center"/>
+            </w:pPr>
+            <w:r>
+              <w:t>~</w:t>
+            </w:r>
+            <w:r>
+              <w:t>25</w:t>
+            </w:r>
+            <w:r>
+              <w:t>h</w:t>
+            </w:r>
+          </w:p>
+        </w:tc>
+        <w:tc>
+          <w:tcPr>
+            <w:tcW w:w="2207" w:type="dxa"/>
+            <w:vAlign w:val="center"/>
+          </w:tcPr>
+          <w:p>
+            <w:pPr>
+              <w:jc w:val="center"/>
+            </w:pPr>
+            <w:r>
+              <w:t>+10.9%</w:t>
+            </w:r>
+          </w:p>
+        </w:tc>
+      </w:tr>
+      <w:tr>
+        <w:tc>
+          <w:tcPr>
+            <w:tcW w:w="2207" w:type="dxa"/>
+            <w:vAlign w:val="center"/>
+          </w:tcPr>
+          <w:p>
+            <w:pPr>
+              <w:jc w:val="center"/>
+            </w:pPr>
+            <w:r>
+              <w:t>Impedimentos bloqueantes</w:t>
+            </w:r>
+          </w:p>
+        </w:tc>
+        <w:tc>
+          <w:tcPr>
+            <w:tcW w:w="2207" w:type="dxa"/>
+            <w:vAlign w:val="center"/>
+          </w:tcPr>
+          <w:p>
+            <w:pPr>
+              <w:jc w:val="center"/>
+            </w:pPr>
+            <w:r>
+              <w:t>1 esperado (memoria)</w:t>
+            </w:r>
+          </w:p>
+        </w:tc>
+        <w:tc>
+          <w:tcPr>
+            <w:tcW w:w="2207" w:type="dxa"/>
+            <w:vAlign w:val="center"/>
+          </w:tcPr>
+          <w:p>
+            <w:pPr>
+              <w:jc w:val="center"/>
+            </w:pPr>
+            <w:r>
+              <w:t>2 reales</w:t>
+            </w:r>
+          </w:p>
+        </w:tc>
+        <w:tc>
+          <w:tcPr>
+            <w:tcW w:w="2207" w:type="dxa"/>
+            <w:vAlign w:val="center"/>
+          </w:tcPr>
+          <w:p>
+            <w:pPr>
+              <w:jc w:val="center"/>
+            </w:pPr>
+            <w:r>
+              <w:t xml:space="preserve">Memoria RAM </w:t>
+            </w:r>
+          </w:p>
+        </w:tc>
+      </w:tr>
+    </w:tbl>
+    <w:p/>
+    <w:p/>
+    <w:p>
+      <w:r>
+        <w:t>Logros Destacados</w:t>
+      </w:r>
+    </w:p>
+    <w:p>
+      <w:r>
+        <w:t>1. Sistema Completo y Pulido</w:t>
+      </w:r>
+    </w:p>
+    <w:p>
+      <w:r>
+        <w:t xml:space="preserve">El videojuego runner está 100% funcional con todas las características implementadas. Desde el diseño de </w:t>
+      </w:r>
+      <w:proofErr w:type="spellStart"/>
+      <w:r>
+        <w:t>sprites</w:t>
+      </w:r>
+      <w:proofErr w:type="spellEnd"/>
+      <w:r>
+        <w:t xml:space="preserve"> hasta la visualización de resultados, cada componente funciona de manera integrada y estable.</w:t>
+      </w:r>
+    </w:p>
+    <w:p/>
+    <w:p>
+      <w:r>
+        <w:t>2. Optimización Excepcional de Memoria</w:t>
+      </w:r>
+    </w:p>
+    <w:p>
+      <w:r>
+        <w:t>La optimización final liberó 70 bytes adicionales, alcanzando un uso de solo 59% de RAM. Esto demuestra un dominio técnico sobresaliente del hardware limitado del PIC16F877A.</w:t>
+      </w:r>
+    </w:p>
+    <w:p/>
+    <w:p>
+      <w:r>
+        <w:t>3. Estabilidad Comprobada</w:t>
+      </w:r>
+    </w:p>
+    <w:p>
+      <w:r>
+        <w:t xml:space="preserve">68 partidas consecutivas sin fallos es una métrica impresionante que demuestra la robustez del sistema. El </w:t>
+      </w:r>
+      <w:proofErr w:type="spellStart"/>
+      <w:r>
+        <w:t>watchdog</w:t>
+      </w:r>
+      <w:proofErr w:type="spellEnd"/>
+      <w:r>
+        <w:t xml:space="preserve"> de conexión serial implementado en Sprint 2 funcionó perfectamente durante todo el sprint.</w:t>
+      </w:r>
+    </w:p>
+    <w:p/>
+    <w:p>
+      <w:r>
+        <w:t>4. Experiencia de Usuario Mejorada</w:t>
+      </w:r>
+    </w:p>
+    <w:p>
+      <w:r>
+        <w:t xml:space="preserve">Los </w:t>
+      </w:r>
+      <w:proofErr w:type="spellStart"/>
+      <w:r>
+        <w:t>presets</w:t>
+      </w:r>
+      <w:proofErr w:type="spellEnd"/>
+      <w:r>
+        <w:t xml:space="preserve"> de diseño transforman la experiencia del usuario, permitiendo juego inmediato sin necesidad de diseñar </w:t>
+      </w:r>
+      <w:proofErr w:type="spellStart"/>
+      <w:r>
+        <w:t>sprites</w:t>
+      </w:r>
+      <w:proofErr w:type="spellEnd"/>
+      <w:r>
+        <w:t xml:space="preserve"> desde cero. La posibilidad de modificar </w:t>
+      </w:r>
+      <w:proofErr w:type="spellStart"/>
+      <w:r>
+        <w:t>presets</w:t>
+      </w:r>
+      <w:proofErr w:type="spellEnd"/>
+      <w:r>
+        <w:t xml:space="preserve"> ofrece lo mejor de ambos mundos: rapidez y personalización.</w:t>
+      </w:r>
+    </w:p>
+    <w:p/>
+    <w:p>
+      <w:r>
+        <w:t xml:space="preserve">5. Calidad de Código y </w:t>
+      </w:r>
+      <w:proofErr w:type="spellStart"/>
+      <w:r>
+        <w:t>Testing</w:t>
+      </w:r>
+      <w:proofErr w:type="spellEnd"/>
+    </w:p>
+    <w:p>
+      <w:r>
+        <w:t>La suite de casos de prueba documentados y las métricas cuantificables establecen un estándar de calidad profesional. Cada funcionalidad está validada con criterios objetivos y medibles.</w:t>
+      </w:r>
+    </w:p>
+    <w:p/>
+    <w:p>
+      <w:r>
+        <w:t>Impedimentos Encontrados</w:t>
+      </w:r>
+    </w:p>
+    <w:p>
+      <w:r>
+        <w:t>Ningún impedimento bloqueante durante el Sprint 4.</w:t>
+      </w:r>
+    </w:p>
+    <w:p>
+      <w:r>
+        <w:t>Esto es notable y refleja:</w:t>
+      </w:r>
+    </w:p>
+    <w:p>
+      <w:pPr>
+        <w:pStyle w:val="Prrafodelista"/>
+        <w:numPr>
+          <w:ilvl w:val="0"/>
+          <w:numId w:val="47"/>
+        </w:numPr>
+      </w:pPr>
+      <w:r>
+        <w:t>Planificación acertada del sprint</w:t>
+      </w:r>
+    </w:p>
+    <w:p>
+      <w:pPr>
+        <w:pStyle w:val="Prrafodelista"/>
+        <w:numPr>
+          <w:ilvl w:val="0"/>
+          <w:numId w:val="47"/>
+        </w:numPr>
+      </w:pPr>
+      <w:r>
+        <w:t xml:space="preserve">Aprendizajes efectivos de </w:t>
+      </w:r>
+      <w:proofErr w:type="spellStart"/>
+      <w:r>
+        <w:t>sprints</w:t>
+      </w:r>
+      <w:proofErr w:type="spellEnd"/>
+      <w:r>
+        <w:t xml:space="preserve"> anteriores</w:t>
+      </w:r>
+    </w:p>
+    <w:p>
+      <w:pPr>
+        <w:pStyle w:val="Prrafodelista"/>
+        <w:numPr>
+          <w:ilvl w:val="0"/>
+          <w:numId w:val="47"/>
+        </w:numPr>
+      </w:pPr>
+      <w:r>
+        <w:t>Madurez técnica del equipo</w:t>
+      </w:r>
+    </w:p>
+    <w:p>
+      <w:pPr>
+        <w:pStyle w:val="Prrafodelista"/>
+        <w:numPr>
+          <w:ilvl w:val="0"/>
+          <w:numId w:val="47"/>
+        </w:numPr>
+      </w:pPr>
+      <w:r>
+        <w:t>Sistema estabilizado en Sprint 3</w:t>
+      </w:r>
+    </w:p>
+    <w:p/>
+    <w:p>
+      <w:pPr>
+        <w:rPr>
+          <w:i/>
+          <w:iCs/>
+        </w:rPr>
+      </w:pPr>
+      <w:r>
+        <w:rPr>
+          <w:i/>
+          <w:iCs/>
+        </w:rPr>
+        <w:t>FEEDBACK DEL PRODUCT OWNER</w:t>
+      </w:r>
+    </w:p>
+    <w:p>
+      <w:r>
+        <w:t>Alán Osmar Peña Polo</w:t>
+      </w:r>
+    </w:p>
+    <w:p>
+      <w:r>
+        <w:t xml:space="preserve">Funcionalidad: Completitud Total </w:t>
+      </w:r>
+    </w:p>
+    <w:p>
+      <w:r>
+        <w:t xml:space="preserve">El sistema está 100% completo y funcional. Todas las historias de usuario de los 4 </w:t>
+      </w:r>
+      <w:proofErr w:type="spellStart"/>
+      <w:r>
+        <w:t>sprints</w:t>
+      </w:r>
+      <w:proofErr w:type="spellEnd"/>
+      <w:r>
+        <w:t xml:space="preserve"> han sido implementadas exitosamente. El videojuego no solo funciona, sino que funciona excepcionalmente bien.</w:t>
+      </w:r>
+    </w:p>
+    <w:p>
+      <w:r>
+        <w:t xml:space="preserve">Los </w:t>
+      </w:r>
+      <w:proofErr w:type="spellStart"/>
+      <w:r>
+        <w:t>presets</w:t>
+      </w:r>
+      <w:proofErr w:type="spellEnd"/>
+      <w:r>
+        <w:t xml:space="preserve"> de diseño son el toque final perfecto. Transforman completamente la experiencia del usuario:</w:t>
+      </w:r>
+    </w:p>
+    <w:p/>
+    <w:p>
+      <w:r>
+        <w:lastRenderedPageBreak/>
+        <w:t xml:space="preserve">Uso inmediato: Un usuario nuevo puede seleccionar un </w:t>
+      </w:r>
+      <w:proofErr w:type="spellStart"/>
+      <w:r>
+        <w:t>preset</w:t>
+      </w:r>
+      <w:proofErr w:type="spellEnd"/>
+      <w:r>
+        <w:t xml:space="preserve"> y jugar en menos de 30 segundos</w:t>
+      </w:r>
+    </w:p>
+    <w:p>
+      <w:r>
+        <w:t xml:space="preserve">Flexibilidad total: Los usuarios avanzados pueden modificar </w:t>
+      </w:r>
+      <w:proofErr w:type="spellStart"/>
+      <w:r>
+        <w:t>presets</w:t>
+      </w:r>
+      <w:proofErr w:type="spellEnd"/>
+      <w:r>
+        <w:t xml:space="preserve"> o diseñar desde cero</w:t>
+      </w:r>
+    </w:p>
+    <w:p>
+      <w:r>
+        <w:t xml:space="preserve">Diseños atractivos: Los 6 </w:t>
+      </w:r>
+      <w:proofErr w:type="spellStart"/>
+      <w:r>
+        <w:t>presets</w:t>
+      </w:r>
+      <w:proofErr w:type="spellEnd"/>
+      <w:r>
+        <w:t xml:space="preserve"> (3 personajes + 3 obstáculos) son visualmente distintivos y atractivos</w:t>
+      </w:r>
+    </w:p>
+    <w:p/>
+    <w:p>
+      <w:r>
+        <w:t>La funcionalidad de "Limpiar" con modal de confirmación es un detalle de UX que demuestra atención al usuario.</w:t>
+      </w:r>
+    </w:p>
+    <w:p>
+      <w:r>
+        <w:t>Calidad Técnica: Excelencia en Todos los Aspectos</w:t>
+      </w:r>
+    </w:p>
+    <w:p>
+      <w:r>
+        <w:t>Optimización de Memoria</w:t>
+      </w:r>
+    </w:p>
+    <w:p/>
+    <w:p>
+      <w:r>
+        <w:t>La optimización de memoria de 287 bytes a 217 bytes en el Día 2 es simplemente impresionante. Liberar 70 bytes adicionales y alcanzar un 41% de RAM disponible en un sistema con solo 368 bytes totales es un logro técnico de nivel profesional.</w:t>
+      </w:r>
+    </w:p>
+    <w:p/>
+    <w:p>
+      <w:r>
+        <w:t>Esto demuestra:</w:t>
+      </w:r>
+    </w:p>
+    <w:p>
+      <w:pPr>
+        <w:pStyle w:val="Prrafodelista"/>
+        <w:numPr>
+          <w:ilvl w:val="0"/>
+          <w:numId w:val="48"/>
+        </w:numPr>
+      </w:pPr>
+      <w:r>
+        <w:t>Comprensión profunda del hardware</w:t>
+      </w:r>
+    </w:p>
+    <w:p>
+      <w:pPr>
+        <w:pStyle w:val="Prrafodelista"/>
+        <w:numPr>
+          <w:ilvl w:val="0"/>
+          <w:numId w:val="48"/>
+        </w:numPr>
+      </w:pPr>
+      <w:r>
+        <w:t xml:space="preserve">Habilidades avanzadas de </w:t>
+      </w:r>
+      <w:proofErr w:type="spellStart"/>
+      <w:r>
+        <w:t>debugging</w:t>
+      </w:r>
+      <w:proofErr w:type="spellEnd"/>
+      <w:r>
+        <w:t xml:space="preserve"> y </w:t>
+      </w:r>
+      <w:proofErr w:type="spellStart"/>
+      <w:r>
+        <w:t>profiling</w:t>
+      </w:r>
+      <w:proofErr w:type="spellEnd"/>
+    </w:p>
+    <w:p>
+      <w:pPr>
+        <w:pStyle w:val="Prrafodelista"/>
+        <w:numPr>
+          <w:ilvl w:val="0"/>
+          <w:numId w:val="48"/>
+        </w:numPr>
+      </w:pPr>
+      <w:r>
+        <w:t>Capacidad de optimización bajo restricciones extremas</w:t>
+      </w:r>
+    </w:p>
+    <w:p/>
+    <w:p>
+      <w:r>
+        <w:t>Estabilidad del Sistema</w:t>
+      </w:r>
+    </w:p>
+    <w:p>
+      <w:r>
+        <w:t>68 partidas consecutivas sin fallos es una métrica que habla por sí sola. Probamos todas las combinaciones posibles:</w:t>
+      </w:r>
+    </w:p>
+    <w:p/>
+    <w:p>
+      <w:pPr>
+        <w:pStyle w:val="Prrafodelista"/>
+        <w:numPr>
+          <w:ilvl w:val="0"/>
+          <w:numId w:val="49"/>
+        </w:numPr>
+        <w:jc w:val="both"/>
+      </w:pPr>
+      <w:r>
+        <w:t xml:space="preserve">6 personajes × 6 obstáculos = 36 combinaciones de </w:t>
+      </w:r>
+      <w:proofErr w:type="spellStart"/>
+      <w:r>
+        <w:t>sprites</w:t>
+      </w:r>
+      <w:proofErr w:type="spellEnd"/>
+    </w:p>
+    <w:p>
+      <w:pPr>
+        <w:pStyle w:val="Prrafodelista"/>
+        <w:numPr>
+          <w:ilvl w:val="0"/>
+          <w:numId w:val="49"/>
+        </w:numPr>
+        <w:jc w:val="both"/>
+      </w:pPr>
+      <w:r>
+        <w:t>Múltiples configuraciones de metas (obstáculos: 5-99, tiempo: 10-255s)</w:t>
+      </w:r>
+    </w:p>
+    <w:p>
+      <w:pPr>
+        <w:pStyle w:val="Prrafodelista"/>
+        <w:numPr>
+          <w:ilvl w:val="0"/>
+          <w:numId w:val="49"/>
+        </w:numPr>
+        <w:jc w:val="both"/>
+      </w:pPr>
+      <w:proofErr w:type="spellStart"/>
+      <w:r>
+        <w:t>Presets</w:t>
+      </w:r>
+      <w:proofErr w:type="spellEnd"/>
+      <w:r>
+        <w:t xml:space="preserve"> sin modificar, </w:t>
+      </w:r>
+      <w:proofErr w:type="spellStart"/>
+      <w:r>
+        <w:t>presets</w:t>
+      </w:r>
+      <w:proofErr w:type="spellEnd"/>
+      <w:r>
+        <w:t xml:space="preserve"> modificados, diseños </w:t>
+      </w:r>
+      <w:proofErr w:type="spellStart"/>
+      <w:r>
+        <w:t>custom</w:t>
+      </w:r>
+      <w:proofErr w:type="spellEnd"/>
+    </w:p>
+    <w:p>
+      <w:pPr>
+        <w:jc w:val="both"/>
+      </w:pPr>
+    </w:p>
+    <w:p>
+      <w:pPr>
+        <w:pStyle w:val="Prrafodelista"/>
+        <w:numPr>
+          <w:ilvl w:val="0"/>
+          <w:numId w:val="49"/>
+        </w:numPr>
+        <w:jc w:val="both"/>
+      </w:pPr>
+      <w:r>
+        <w:lastRenderedPageBreak/>
+        <w:t xml:space="preserve">0 </w:t>
+      </w:r>
+      <w:proofErr w:type="spellStart"/>
+      <w:r>
+        <w:t>memory</w:t>
+      </w:r>
+      <w:proofErr w:type="spellEnd"/>
+      <w:r>
+        <w:t xml:space="preserve"> </w:t>
+      </w:r>
+      <w:proofErr w:type="spellStart"/>
+      <w:r>
+        <w:t>leaks</w:t>
+      </w:r>
+      <w:proofErr w:type="spellEnd"/>
+      <w:r>
+        <w:t>, 0 degradación de rendimiento, 0 bugs críticos.</w:t>
+      </w:r>
+    </w:p>
+    <w:p>
+      <w:pPr>
+        <w:pStyle w:val="Prrafodelista"/>
+        <w:numPr>
+          <w:ilvl w:val="0"/>
+          <w:numId w:val="49"/>
+        </w:numPr>
+        <w:jc w:val="both"/>
+      </w:pPr>
+      <w:r>
+        <w:t>Rendimiento</w:t>
+      </w:r>
+    </w:p>
+    <w:p/>
+    <w:p>
+      <w:proofErr w:type="spellStart"/>
+      <w:proofErr w:type="gramStart"/>
+      <w:r>
+        <w:t>Frame</w:t>
+      </w:r>
+      <w:proofErr w:type="spellEnd"/>
+      <w:proofErr w:type="gramEnd"/>
+      <w:r>
+        <w:t xml:space="preserve"> </w:t>
+      </w:r>
+      <w:proofErr w:type="spellStart"/>
+      <w:r>
+        <w:t>rate</w:t>
+      </w:r>
+      <w:proofErr w:type="spellEnd"/>
+      <w:r>
+        <w:t xml:space="preserve"> consistente de 13-14 FPS durante todas las pruebas</w:t>
+      </w:r>
+    </w:p>
+    <w:p>
+      <w:r>
+        <w:t>Latencia de botones &lt;80ms (superando objetivo de &lt;100ms)</w:t>
+      </w:r>
+    </w:p>
+    <w:p>
+      <w:r>
+        <w:t xml:space="preserve">Sin </w:t>
+      </w:r>
+      <w:proofErr w:type="spellStart"/>
+      <w:r>
+        <w:t>lag</w:t>
+      </w:r>
+      <w:proofErr w:type="spellEnd"/>
+      <w:r>
+        <w:t xml:space="preserve"> visible en ningún escenario</w:t>
+      </w:r>
+    </w:p>
+    <w:p>
+      <w:r>
+        <w:t>Movimiento fluido de obstáculos gracias a Timer1 por interrupciones</w:t>
+      </w:r>
+    </w:p>
+    <w:p/>
+    <w:p>
+      <w:r>
+        <w:t>Experiencia de Usuario: Intuitiva y Satisfactoria</w:t>
+      </w:r>
+    </w:p>
+    <w:p>
+      <w:r>
+        <w:t>La experiencia completa es extremadamente satisfactoria:</w:t>
+      </w:r>
+    </w:p>
+    <w:p/>
+    <w:p>
+      <w:pPr>
+        <w:pStyle w:val="Prrafodelista"/>
+        <w:numPr>
+          <w:ilvl w:val="0"/>
+          <w:numId w:val="50"/>
+        </w:numPr>
+      </w:pPr>
+      <w:proofErr w:type="spellStart"/>
+      <w:r>
+        <w:t>Onboarding</w:t>
+      </w:r>
+      <w:proofErr w:type="spellEnd"/>
+      <w:r>
+        <w:t xml:space="preserve"> rápido: Gracias a </w:t>
+      </w:r>
+      <w:proofErr w:type="spellStart"/>
+      <w:r>
+        <w:t>presets</w:t>
+      </w:r>
+      <w:proofErr w:type="spellEnd"/>
+      <w:r>
+        <w:t>, nuevos usuarios pueden jugar inmediatamente</w:t>
+      </w:r>
+    </w:p>
+    <w:p>
+      <w:pPr>
+        <w:pStyle w:val="Prrafodelista"/>
+        <w:numPr>
+          <w:ilvl w:val="0"/>
+          <w:numId w:val="50"/>
+        </w:numPr>
+      </w:pPr>
+      <w:r>
+        <w:t>Personalización profunda: Usuarios avanzados tienen control total sobre cada píxel</w:t>
+      </w:r>
+    </w:p>
+    <w:p>
+      <w:pPr>
+        <w:pStyle w:val="Prrafodelista"/>
+        <w:numPr>
+          <w:ilvl w:val="0"/>
+          <w:numId w:val="50"/>
+        </w:numPr>
+      </w:pPr>
+      <w:proofErr w:type="spellStart"/>
+      <w:r>
+        <w:t>Feedback</w:t>
+      </w:r>
+      <w:proofErr w:type="spellEnd"/>
+      <w:r>
+        <w:t xml:space="preserve"> claro: Validaciones, mensajes de error descriptivos, confirmaciones</w:t>
+      </w:r>
+    </w:p>
+    <w:p>
+      <w:pPr>
+        <w:pStyle w:val="Prrafodelista"/>
+        <w:numPr>
+          <w:ilvl w:val="0"/>
+          <w:numId w:val="50"/>
+        </w:numPr>
+      </w:pPr>
+      <w:r>
+        <w:t xml:space="preserve">Visualización atractiva: Modal de resultados con animaciones, </w:t>
+      </w:r>
+      <w:proofErr w:type="spellStart"/>
+      <w:r>
+        <w:t>confetti</w:t>
+      </w:r>
+      <w:proofErr w:type="spellEnd"/>
+      <w:r>
+        <w:t xml:space="preserve"> para victorias</w:t>
+      </w:r>
+    </w:p>
+    <w:p>
+      <w:pPr>
+        <w:pStyle w:val="Prrafodelista"/>
+        <w:numPr>
+          <w:ilvl w:val="0"/>
+          <w:numId w:val="50"/>
+        </w:numPr>
+      </w:pPr>
+      <w:r>
+        <w:t>Flujo cohesivo: Web ↔ Hardware funciona como un sistema unificado, no como partes separadas</w:t>
+      </w:r>
+    </w:p>
+    <w:p/>
+    <w:p>
+      <w:r>
+        <w:t xml:space="preserve">La galería de </w:t>
+      </w:r>
+      <w:proofErr w:type="spellStart"/>
+      <w:r>
+        <w:t>presets</w:t>
+      </w:r>
+      <w:proofErr w:type="spellEnd"/>
+      <w:r>
+        <w:t xml:space="preserve"> con </w:t>
+      </w:r>
+      <w:proofErr w:type="spellStart"/>
+      <w:r>
+        <w:t>preview</w:t>
+      </w:r>
+      <w:proofErr w:type="spellEnd"/>
+      <w:r>
+        <w:t xml:space="preserve"> en tiempo real es particularmente bien ejecutada. El </w:t>
+      </w:r>
+      <w:proofErr w:type="spellStart"/>
+      <w:r>
+        <w:t>grid</w:t>
+      </w:r>
+      <w:proofErr w:type="spellEnd"/>
+      <w:r>
+        <w:t xml:space="preserve"> responsive se adapta perfectamente a diferentes tamaños de pantalla.</w:t>
+      </w:r>
+    </w:p>
+    <w:p/>
+    <w:p>
+      <w:proofErr w:type="spellStart"/>
+      <w:r>
+        <w:t>Testing</w:t>
+      </w:r>
+      <w:proofErr w:type="spellEnd"/>
+      <w:r>
+        <w:t xml:space="preserve"> y Documentación: Profesional </w:t>
+      </w:r>
+    </w:p>
+    <w:p>
+      <w:r>
+        <w:t xml:space="preserve">La suite de casos de prueba con métricas cuantificables (implementada como acción de mejora del Sprint 3) transformó completamente el proceso de </w:t>
+      </w:r>
+      <w:proofErr w:type="spellStart"/>
+      <w:r>
+        <w:t>testing</w:t>
+      </w:r>
+      <w:proofErr w:type="spellEnd"/>
+      <w:r>
+        <w:t>.</w:t>
+      </w:r>
+    </w:p>
+    <w:p>
+      <w:r>
+        <w:t>Antes (</w:t>
+      </w:r>
+      <w:proofErr w:type="spellStart"/>
+      <w:r>
+        <w:t>Sprints</w:t>
+      </w:r>
+      <w:proofErr w:type="spellEnd"/>
+      <w:r>
+        <w:t xml:space="preserve"> 1-2): </w:t>
+      </w:r>
+      <w:proofErr w:type="spellStart"/>
+      <w:r>
+        <w:t>Testing</w:t>
+      </w:r>
+      <w:proofErr w:type="spellEnd"/>
+      <w:r>
+        <w:t xml:space="preserve"> informal, criterios subjetivos como "funciona bien"</w:t>
+      </w:r>
+    </w:p>
+    <w:p>
+      <w:r>
+        <w:t xml:space="preserve">Ahora (Sprint 4): </w:t>
+      </w:r>
+      <w:proofErr w:type="spellStart"/>
+      <w:r>
+        <w:t>Testing</w:t>
+      </w:r>
+      <w:proofErr w:type="spellEnd"/>
+      <w:r>
+        <w:t xml:space="preserve"> sistemático con objetivos medibles:</w:t>
+      </w:r>
+    </w:p>
+    <w:p/>
+    <w:p>
+      <w:proofErr w:type="spellStart"/>
+      <w:proofErr w:type="gramStart"/>
+      <w:r>
+        <w:t>Frame</w:t>
+      </w:r>
+      <w:proofErr w:type="spellEnd"/>
+      <w:proofErr w:type="gramEnd"/>
+      <w:r>
+        <w:t xml:space="preserve"> </w:t>
+      </w:r>
+      <w:proofErr w:type="spellStart"/>
+      <w:r>
+        <w:t>rate</w:t>
+      </w:r>
+      <w:proofErr w:type="spellEnd"/>
+      <w:r>
+        <w:t xml:space="preserve"> mínimo de 12 FPS </w:t>
+      </w:r>
+    </w:p>
+    <w:p>
+      <w:r>
+        <w:t xml:space="preserve">0% falsos positivos en colisiones </w:t>
+      </w:r>
+    </w:p>
+    <w:p>
+      <w:r>
+        <w:t xml:space="preserve">Uso de RAM ≤80% </w:t>
+      </w:r>
+    </w:p>
+    <w:p>
+      <w:r>
+        <w:t xml:space="preserve">Latencia ≤100ms </w:t>
+      </w:r>
+    </w:p>
+    <w:p/>
+    <w:p>
+      <w:r>
+        <w:t>Esto no solo mejora la calidad del producto, sino que también facilita futuras mejoras o mantenimiento.</w:t>
+      </w:r>
+    </w:p>
+    <w:p>
+      <w:r>
+        <w:t>Evolución del Proyecto: Crecimiento Constante</w:t>
+      </w:r>
+    </w:p>
+    <w:p>
+      <w:r>
+        <w:t xml:space="preserve">Viendo la evolución completa del proyecto a través de los 4 </w:t>
+      </w:r>
+      <w:proofErr w:type="spellStart"/>
+      <w:r>
+        <w:t>sprints</w:t>
+      </w:r>
+      <w:proofErr w:type="spellEnd"/>
+      <w:r>
+        <w:t>:</w:t>
+      </w:r>
+    </w:p>
+    <w:p>
+      <w:r>
+        <w:t xml:space="preserve">Sprint 1: Infraestructura base - Comunicación y </w:t>
+      </w:r>
+      <w:proofErr w:type="spellStart"/>
+      <w:r>
+        <w:t>parsers</w:t>
+      </w:r>
+      <w:proofErr w:type="spellEnd"/>
+    </w:p>
+    <w:p>
+      <w:r>
+        <w:t>Sprint 2: Configuración completa - Editores y validaciones</w:t>
+      </w:r>
+    </w:p>
+    <w:p>
+      <w:r>
+        <w:t xml:space="preserve">Sprint 3: Funcionalidad </w:t>
+      </w:r>
+      <w:proofErr w:type="spellStart"/>
+      <w:r>
+        <w:t>core</w:t>
+      </w:r>
+      <w:proofErr w:type="spellEnd"/>
+      <w:r>
+        <w:t xml:space="preserve"> - Juego jugable </w:t>
+      </w:r>
+      <w:proofErr w:type="spellStart"/>
+      <w:r>
+        <w:t>end-to-end</w:t>
+      </w:r>
+      <w:proofErr w:type="spellEnd"/>
+    </w:p>
+    <w:p>
+      <w:r>
+        <w:t>Sprint 4: Refinamiento y pulido - Sistema completo y optimizado</w:t>
+      </w:r>
+    </w:p>
+    <w:p>
+      <w:r>
+        <w:t>Cada sprint construyó sobre el anterior de manera lógica y efectiva. Las acciones de mejora identificadas en retrospectivas se implementaron consistentemente:</w:t>
+      </w:r>
+    </w:p>
+    <w:p/>
+    <w:p>
+      <w:r>
+        <w:t>Sprint 1 → Sprint 2: Buffer de estimaciones, mensajes de error, validaciones</w:t>
+      </w:r>
+    </w:p>
+    <w:p>
+      <w:r>
+        <w:t xml:space="preserve">Sprint 2 → Sprint 3: </w:t>
+      </w:r>
+      <w:proofErr w:type="spellStart"/>
+      <w:r>
+        <w:t>Watchdog</w:t>
+      </w:r>
+      <w:proofErr w:type="spellEnd"/>
+      <w:r>
+        <w:t xml:space="preserve"> serial, casos de prueba documentados</w:t>
+      </w:r>
+    </w:p>
+    <w:p>
+      <w:r>
+        <w:t>Sprint 3 → Sprint 4: Métricas cuantificables</w:t>
+      </w:r>
+    </w:p>
+    <w:p/>
+    <w:p>
+      <w:r>
+        <w:t>Este ciclo de mejora continua es Scrum en su máxima expresión.</w:t>
+      </w:r>
+    </w:p>
+    <w:p>
+      <w:r>
+        <w:t>Áreas de Oportunidad (Mejoras Futuras)</w:t>
+      </w:r>
+    </w:p>
+    <w:p>
+      <w:r>
+        <w:t xml:space="preserve">Como </w:t>
+      </w:r>
+      <w:proofErr w:type="spellStart"/>
+      <w:r>
+        <w:t>Product</w:t>
+      </w:r>
+      <w:proofErr w:type="spellEnd"/>
+      <w:r>
+        <w:t xml:space="preserve"> </w:t>
+      </w:r>
+      <w:proofErr w:type="spellStart"/>
+      <w:r>
+        <w:t>Owner</w:t>
+      </w:r>
+      <w:proofErr w:type="spellEnd"/>
+      <w:r>
+        <w:t>, siempre busco oportunidades de mejora, aunque el sistema actual es excelente:</w:t>
+      </w:r>
+    </w:p>
+    <w:p/>
+    <w:p>
+      <w:r>
+        <w:t xml:space="preserve">1. </w:t>
+      </w:r>
+      <w:proofErr w:type="spellStart"/>
+      <w:r>
+        <w:t>WebSocket</w:t>
+      </w:r>
+      <w:proofErr w:type="spellEnd"/>
+      <w:r>
+        <w:t xml:space="preserve"> en lugar de </w:t>
+      </w:r>
+      <w:proofErr w:type="spellStart"/>
+      <w:r>
+        <w:t>Polling</w:t>
+      </w:r>
+      <w:proofErr w:type="spellEnd"/>
+    </w:p>
+    <w:p>
+      <w:r>
+        <w:lastRenderedPageBreak/>
+        <w:t xml:space="preserve">El sistema de </w:t>
+      </w:r>
+      <w:proofErr w:type="spellStart"/>
+      <w:r>
+        <w:t>polling</w:t>
+      </w:r>
+      <w:proofErr w:type="spellEnd"/>
+      <w:r>
+        <w:t xml:space="preserve"> cada 2 segundos funciona, pero crea un </w:t>
+      </w:r>
+      <w:proofErr w:type="spellStart"/>
+      <w:r>
+        <w:t>delay</w:t>
+      </w:r>
+      <w:proofErr w:type="spellEnd"/>
+      <w:r>
+        <w:t xml:space="preserve"> notable entre el fin del juego en el PIC y la visualización en la web. </w:t>
+      </w:r>
+      <w:proofErr w:type="spellStart"/>
+      <w:r>
+        <w:t>WebSocket</w:t>
+      </w:r>
+      <w:proofErr w:type="spellEnd"/>
+      <w:r>
+        <w:t xml:space="preserve"> proporcionaría actualización instantánea.</w:t>
+      </w:r>
+    </w:p>
+    <w:p>
+      <w:r>
+        <w:t xml:space="preserve">Impacto: Medio (mejora </w:t>
+      </w:r>
+      <w:proofErr w:type="gramStart"/>
+      <w:r>
+        <w:t>UX</w:t>
+      </w:r>
+      <w:proofErr w:type="gramEnd"/>
+      <w:r>
+        <w:t xml:space="preserve"> pero no es crítico)</w:t>
+      </w:r>
+    </w:p>
+    <w:p>
+      <w:r>
+        <w:t>Esfuerzo: 2-3 horas estimadas</w:t>
+      </w:r>
+    </w:p>
+    <w:p>
+      <w:r>
+        <w:t>Prioridad futura: Media</w:t>
+      </w:r>
+    </w:p>
+    <w:p/>
+    <w:p>
+      <w:r>
+        <w:t>2. Configuración de Dificultad (Velocidad de Obstáculos)</w:t>
+      </w:r>
+    </w:p>
+    <w:p>
+      <w:r>
+        <w:t xml:space="preserve">Actualmente, la velocidad es fija. Permitir al usuario configurar la dificultad añadiría </w:t>
+      </w:r>
+      <w:proofErr w:type="spellStart"/>
+      <w:r>
+        <w:t>rejugabilidad</w:t>
+      </w:r>
+      <w:proofErr w:type="spellEnd"/>
+      <w:r>
+        <w:t>.</w:t>
+      </w:r>
+    </w:p>
+    <w:p>
+      <w:r>
+        <w:t xml:space="preserve">Impacto: Alto (aumenta </w:t>
+      </w:r>
+      <w:proofErr w:type="spellStart"/>
+      <w:r>
+        <w:t>rejugabilidad</w:t>
+      </w:r>
+      <w:proofErr w:type="spellEnd"/>
+      <w:r>
+        <w:t xml:space="preserve"> significativamente)</w:t>
+      </w:r>
+    </w:p>
+    <w:p>
+      <w:r>
+        <w:t>Esfuerzo: 4-5 horas estimadas</w:t>
+      </w:r>
+    </w:p>
+    <w:p>
+      <w:r>
+        <w:t>Prioridad futura: Alta</w:t>
+      </w:r>
+    </w:p>
+    <w:p/>
+    <w:p>
+      <w:r>
+        <w:t>3. Contador de Obstáculos en Tiempo Real en LCD</w:t>
+      </w:r>
+    </w:p>
+    <w:p>
+      <w:r>
+        <w:t>Los obstáculos esquivados solo se muestran al final. Mostrarlos en tiempo real en una esquina del LCD sería útil.</w:t>
+      </w:r>
+    </w:p>
+    <w:p>
+      <w:r>
+        <w:t xml:space="preserve">Impacto: Medio (mejora </w:t>
+      </w:r>
+      <w:proofErr w:type="spellStart"/>
+      <w:r>
+        <w:t>feedback</w:t>
+      </w:r>
+      <w:proofErr w:type="spellEnd"/>
+      <w:r>
+        <w:t xml:space="preserve"> durante juego)</w:t>
+      </w:r>
+    </w:p>
+    <w:p>
+      <w:r>
+        <w:t>Esfuerzo: 2 horas estimadas (limitado por espacio en LCD 16×2)</w:t>
+      </w:r>
+    </w:p>
+    <w:p>
+      <w:r>
+        <w:t>Prioridad futura: Baja-Media</w:t>
+      </w:r>
+    </w:p>
+    <w:p/>
+    <w:p>
+      <w:r>
+        <w:t xml:space="preserve">4. </w:t>
+      </w:r>
+      <w:proofErr w:type="spellStart"/>
+      <w:r>
+        <w:t>Feedback</w:t>
+      </w:r>
+      <w:proofErr w:type="spellEnd"/>
+      <w:r>
+        <w:t xml:space="preserve"> Auditivo (</w:t>
+      </w:r>
+      <w:proofErr w:type="spellStart"/>
+      <w:r>
+        <w:t>Buzzer</w:t>
+      </w:r>
+      <w:proofErr w:type="spellEnd"/>
+      <w:r>
+        <w:t>)</w:t>
+      </w:r>
+    </w:p>
+    <w:p>
+      <w:r>
+        <w:t xml:space="preserve">Un </w:t>
+      </w:r>
+      <w:proofErr w:type="spellStart"/>
+      <w:r>
+        <w:t>buzzer</w:t>
+      </w:r>
+      <w:proofErr w:type="spellEnd"/>
+      <w:r>
+        <w:t xml:space="preserve"> simple para colisiones o victorias añadiría otra dimensión sensorial.</w:t>
+      </w:r>
+    </w:p>
+    <w:p>
+      <w:r>
+        <w:t>Impacto: Medio (mejora inmersión)</w:t>
+      </w:r>
+    </w:p>
+    <w:p>
+      <w:r>
+        <w:t>Esfuerzo: 3-4 horas (requiere hardware adicional)</w:t>
+      </w:r>
+    </w:p>
+    <w:p>
+      <w:r>
+        <w:t>Prioridad futura: Baja</w:t>
+      </w:r>
+    </w:p>
+    <w:p/>
+    <w:p>
+      <w:r>
+        <w:lastRenderedPageBreak/>
+        <w:t>5. Persistencia de Estadísticas (Historial de Partidas)</w:t>
+      </w:r>
+    </w:p>
+    <w:p>
+      <w:r>
+        <w:t>Guardar historial de partidas en base de datos local permitiría ver progreso y récords personales.</w:t>
+      </w:r>
+    </w:p>
+    <w:p>
+      <w:r>
+        <w:t>Impacto: Medio (añade sentido de progresión)</w:t>
+      </w:r>
+    </w:p>
+    <w:p>
+      <w:r>
+        <w:t>Esfuerzo: 5-6 horas (</w:t>
+      </w:r>
+      <w:proofErr w:type="spellStart"/>
+      <w:r>
+        <w:t>backend</w:t>
+      </w:r>
+      <w:proofErr w:type="spellEnd"/>
+      <w:r>
+        <w:t xml:space="preserve"> + BD + </w:t>
+      </w:r>
+      <w:proofErr w:type="spellStart"/>
+      <w:r>
+        <w:t>frontend</w:t>
+      </w:r>
+      <w:proofErr w:type="spellEnd"/>
+      <w:r>
+        <w:t>)</w:t>
+      </w:r>
+    </w:p>
+    <w:p>
+      <w:r>
+        <w:t>Prioridad futura: Media</w:t>
+      </w:r>
+    </w:p>
+    <w:p>
+      <w:r>
+        <w:t xml:space="preserve">Conclusión del </w:t>
+      </w:r>
+      <w:proofErr w:type="spellStart"/>
+      <w:r>
+        <w:t>Product</w:t>
+      </w:r>
+      <w:proofErr w:type="spellEnd"/>
+      <w:r>
+        <w:t xml:space="preserve"> </w:t>
+      </w:r>
+      <w:proofErr w:type="spellStart"/>
+      <w:r>
+        <w:t>Owner</w:t>
+      </w:r>
+      <w:proofErr w:type="spellEnd"/>
+    </w:p>
+    <w:p/>
+    <w:p>
+      <w:r>
+        <w:t>Este proyecto es un éxito rotundo en todos los aspectos:</w:t>
+      </w:r>
+    </w:p>
+    <w:p>
+      <w:r>
+        <w:t>Funcionalidad: 100% completa</w:t>
+      </w:r>
+    </w:p>
+    <w:p>
+      <w:r>
+        <w:t xml:space="preserve"> Calidad técnica: Excelente (optimización, estabilidad, rendimiento)</w:t>
+      </w:r>
+    </w:p>
+    <w:p>
+      <w:r>
+        <w:t xml:space="preserve"> Experiencia de usuario: Intuitiva y satisfactoria</w:t>
+      </w:r>
+    </w:p>
+    <w:p>
+      <w:r>
+        <w:t xml:space="preserve"> Proceso de desarrollo: Scrum aplicado correctamente con mejora continua</w:t>
+      </w:r>
+    </w:p>
+    <w:p>
+      <w:r>
+        <w:t>Documentación: Profesional y completa</w:t>
+      </w:r>
+    </w:p>
+    <w:p>
+      <w:r>
+        <w:t>Calificación general del proyecto: 9.7/10</w:t>
+      </w:r>
+    </w:p>
+    <w:p>
+      <w:r>
+        <w:t xml:space="preserve">El 0.3 restante es solo por las mejoras futuras </w:t>
+      </w:r>
+      <w:proofErr w:type="gramStart"/>
+      <w:r>
+        <w:t>potenciales mencionadas</w:t>
+      </w:r>
+      <w:proofErr w:type="gramEnd"/>
+      <w:r>
+        <w:t>, pero el sistema actual es completamente funcional, estable, y listo para uso real.</w:t>
+      </w:r>
+    </w:p>
+    <w:p>
+      <w:r>
+        <w:t xml:space="preserve">Como </w:t>
+      </w:r>
+      <w:proofErr w:type="spellStart"/>
+      <w:r>
+        <w:t>Product</w:t>
+      </w:r>
+      <w:proofErr w:type="spellEnd"/>
+      <w:r>
+        <w:t xml:space="preserve"> </w:t>
+      </w:r>
+      <w:proofErr w:type="spellStart"/>
+      <w:r>
+        <w:t>Owner</w:t>
+      </w:r>
+      <w:proofErr w:type="spellEnd"/>
+      <w:r>
+        <w:t>, estoy extremadamente orgulloso de lo que el equipo logró. Transformamos un requisito académico en un producto real, jugable, y técnicamente impresionante.</w:t>
+      </w:r>
+    </w:p>
+    <w:p>
+      <w:r>
+        <w:t xml:space="preserve">Este proyecto demuestra </w:t>
+      </w:r>
+      <w:proofErr w:type="gramStart"/>
+      <w:r>
+        <w:t>que</w:t>
+      </w:r>
+      <w:proofErr w:type="gramEnd"/>
+      <w:r>
+        <w:t xml:space="preserve"> con planificación adecuada, mejora continua, y trabajo en equipo efectivo, incluso las limitaciones más severas (</w:t>
+      </w:r>
+      <w:proofErr w:type="gramStart"/>
+      <w:r>
+        <w:t>368 bytes de RAM!</w:t>
+      </w:r>
+      <w:proofErr w:type="gramEnd"/>
+      <w:r>
+        <w:t>) pueden superarse para crear experiencias excepcionales.</w:t>
+      </w:r>
+    </w:p>
+    <w:p>
+      <w:r>
+        <w:t>¡Felicitaciones al equipo!</w:t>
+      </w:r>
+    </w:p>
     <w:p/>
     <w:sectPr>
       <w:pgSz w:w="12240" w:h="15840"/>
@@ -19775,6 +21856,119 @@
     </w:lvl>
   </w:abstractNum>
   <w:abstractNum w:abstractNumId="8" w15:restartNumberingAfterBreak="0">
+    <w:nsid w:val="1AA55352"/>
+    <w:multiLevelType w:val="hybridMultilevel"/>
+    <w:tmpl w:val="4F46BC86"/>
+    <w:lvl w:ilvl="0" w:tplc="080A0001">
+      <w:start w:val="1"/>
+      <w:numFmt w:val="bullet"/>
+      <w:lvlText w:val=""/>
+      <w:lvlJc w:val="left"/>
+      <w:pPr>
+        <w:ind w:left="720" w:hanging="360"/>
+      </w:pPr>
+      <w:rPr>
+        <w:rFonts w:ascii="Symbol" w:hAnsi="Symbol" w:hint="default"/>
+      </w:rPr>
+    </w:lvl>
+    <w:lvl w:ilvl="1" w:tplc="080A0003" w:tentative="1">
+      <w:start w:val="1"/>
+      <w:numFmt w:val="bullet"/>
+      <w:lvlText w:val="o"/>
+      <w:lvlJc w:val="left"/>
+      <w:pPr>
+        <w:ind w:left="1440" w:hanging="360"/>
+      </w:pPr>
+      <w:rPr>
+        <w:rFonts w:ascii="Courier New" w:hAnsi="Courier New" w:cs="Courier New" w:hint="default"/>
+      </w:rPr>
+    </w:lvl>
+    <w:lvl w:ilvl="2" w:tplc="080A0005" w:tentative="1">
+      <w:start w:val="1"/>
+      <w:numFmt w:val="bullet"/>
+      <w:lvlText w:val=""/>
+      <w:lvlJc w:val="left"/>
+      <w:pPr>
+        <w:ind w:left="2160" w:hanging="360"/>
+      </w:pPr>
+      <w:rPr>
+        <w:rFonts w:ascii="Wingdings" w:hAnsi="Wingdings" w:hint="default"/>
+      </w:rPr>
+    </w:lvl>
+    <w:lvl w:ilvl="3" w:tplc="080A0001" w:tentative="1">
+      <w:start w:val="1"/>
+      <w:numFmt w:val="bullet"/>
+      <w:lvlText w:val=""/>
+      <w:lvlJc w:val="left"/>
+      <w:pPr>
+        <w:ind w:left="2880" w:hanging="360"/>
+      </w:pPr>
+      <w:rPr>
+        <w:rFonts w:ascii="Symbol" w:hAnsi="Symbol" w:hint="default"/>
+      </w:rPr>
+    </w:lvl>
+    <w:lvl w:ilvl="4" w:tplc="080A0003" w:tentative="1">
+      <w:start w:val="1"/>
+      <w:numFmt w:val="bullet"/>
+      <w:lvlText w:val="o"/>
+      <w:lvlJc w:val="left"/>
+      <w:pPr>
+        <w:ind w:left="3600" w:hanging="360"/>
+      </w:pPr>
+      <w:rPr>
+        <w:rFonts w:ascii="Courier New" w:hAnsi="Courier New" w:cs="Courier New" w:hint="default"/>
+      </w:rPr>
+    </w:lvl>
+    <w:lvl w:ilvl="5" w:tplc="080A0005" w:tentative="1">
+      <w:start w:val="1"/>
+      <w:numFmt w:val="bullet"/>
+      <w:lvlText w:val=""/>
+      <w:lvlJc w:val="left"/>
+      <w:pPr>
+        <w:ind w:left="4320" w:hanging="360"/>
+      </w:pPr>
+      <w:rPr>
+        <w:rFonts w:ascii="Wingdings" w:hAnsi="Wingdings" w:hint="default"/>
+      </w:rPr>
+    </w:lvl>
+    <w:lvl w:ilvl="6" w:tplc="080A0001" w:tentative="1">
+      <w:start w:val="1"/>
+      <w:numFmt w:val="bullet"/>
+      <w:lvlText w:val=""/>
+      <w:lvlJc w:val="left"/>
+      <w:pPr>
+        <w:ind w:left="5040" w:hanging="360"/>
+      </w:pPr>
+      <w:rPr>
+        <w:rFonts w:ascii="Symbol" w:hAnsi="Symbol" w:hint="default"/>
+      </w:rPr>
+    </w:lvl>
+    <w:lvl w:ilvl="7" w:tplc="080A0003" w:tentative="1">
+      <w:start w:val="1"/>
+      <w:numFmt w:val="bullet"/>
+      <w:lvlText w:val="o"/>
+      <w:lvlJc w:val="left"/>
+      <w:pPr>
+        <w:ind w:left="5760" w:hanging="360"/>
+      </w:pPr>
+      <w:rPr>
+        <w:rFonts w:ascii="Courier New" w:hAnsi="Courier New" w:cs="Courier New" w:hint="default"/>
+      </w:rPr>
+    </w:lvl>
+    <w:lvl w:ilvl="8" w:tplc="080A0005" w:tentative="1">
+      <w:start w:val="1"/>
+      <w:numFmt w:val="bullet"/>
+      <w:lvlText w:val=""/>
+      <w:lvlJc w:val="left"/>
+      <w:pPr>
+        <w:ind w:left="6480" w:hanging="360"/>
+      </w:pPr>
+      <w:rPr>
+        <w:rFonts w:ascii="Wingdings" w:hAnsi="Wingdings" w:hint="default"/>
+      </w:rPr>
+    </w:lvl>
+  </w:abstractNum>
+  <w:abstractNum w:abstractNumId="9" w15:restartNumberingAfterBreak="0">
     <w:nsid w:val="22014015"/>
     <w:multiLevelType w:val="hybridMultilevel"/>
     <w:tmpl w:val="4F20FD40"/>
@@ -19887,7 +22081,7 @@
       </w:rPr>
     </w:lvl>
   </w:abstractNum>
-  <w:abstractNum w:abstractNumId="9" w15:restartNumberingAfterBreak="0">
+  <w:abstractNum w:abstractNumId="10" w15:restartNumberingAfterBreak="0">
     <w:nsid w:val="23786AE7"/>
     <w:multiLevelType w:val="hybridMultilevel"/>
     <w:tmpl w:val="73FE476C"/>
@@ -20000,7 +22194,7 @@
       </w:rPr>
     </w:lvl>
   </w:abstractNum>
-  <w:abstractNum w:abstractNumId="10" w15:restartNumberingAfterBreak="0">
+  <w:abstractNum w:abstractNumId="11" w15:restartNumberingAfterBreak="0">
     <w:nsid w:val="24230060"/>
     <w:multiLevelType w:val="hybridMultilevel"/>
     <w:tmpl w:val="13146524"/>
@@ -20113,7 +22307,120 @@
       </w:rPr>
     </w:lvl>
   </w:abstractNum>
-  <w:abstractNum w:abstractNumId="11" w15:restartNumberingAfterBreak="0">
+  <w:abstractNum w:abstractNumId="12" w15:restartNumberingAfterBreak="0">
+    <w:nsid w:val="2C7F4C46"/>
+    <w:multiLevelType w:val="hybridMultilevel"/>
+    <w:tmpl w:val="DD78D522"/>
+    <w:lvl w:ilvl="0" w:tplc="080A0001">
+      <w:start w:val="1"/>
+      <w:numFmt w:val="bullet"/>
+      <w:lvlText w:val=""/>
+      <w:lvlJc w:val="left"/>
+      <w:pPr>
+        <w:ind w:left="720" w:hanging="360"/>
+      </w:pPr>
+      <w:rPr>
+        <w:rFonts w:ascii="Symbol" w:hAnsi="Symbol" w:hint="default"/>
+      </w:rPr>
+    </w:lvl>
+    <w:lvl w:ilvl="1" w:tplc="080A0003" w:tentative="1">
+      <w:start w:val="1"/>
+      <w:numFmt w:val="bullet"/>
+      <w:lvlText w:val="o"/>
+      <w:lvlJc w:val="left"/>
+      <w:pPr>
+        <w:ind w:left="1440" w:hanging="360"/>
+      </w:pPr>
+      <w:rPr>
+        <w:rFonts w:ascii="Courier New" w:hAnsi="Courier New" w:cs="Courier New" w:hint="default"/>
+      </w:rPr>
+    </w:lvl>
+    <w:lvl w:ilvl="2" w:tplc="080A0005" w:tentative="1">
+      <w:start w:val="1"/>
+      <w:numFmt w:val="bullet"/>
+      <w:lvlText w:val=""/>
+      <w:lvlJc w:val="left"/>
+      <w:pPr>
+        <w:ind w:left="2160" w:hanging="360"/>
+      </w:pPr>
+      <w:rPr>
+        <w:rFonts w:ascii="Wingdings" w:hAnsi="Wingdings" w:hint="default"/>
+      </w:rPr>
+    </w:lvl>
+    <w:lvl w:ilvl="3" w:tplc="080A0001" w:tentative="1">
+      <w:start w:val="1"/>
+      <w:numFmt w:val="bullet"/>
+      <w:lvlText w:val=""/>
+      <w:lvlJc w:val="left"/>
+      <w:pPr>
+        <w:ind w:left="2880" w:hanging="360"/>
+      </w:pPr>
+      <w:rPr>
+        <w:rFonts w:ascii="Symbol" w:hAnsi="Symbol" w:hint="default"/>
+      </w:rPr>
+    </w:lvl>
+    <w:lvl w:ilvl="4" w:tplc="080A0003" w:tentative="1">
+      <w:start w:val="1"/>
+      <w:numFmt w:val="bullet"/>
+      <w:lvlText w:val="o"/>
+      <w:lvlJc w:val="left"/>
+      <w:pPr>
+        <w:ind w:left="3600" w:hanging="360"/>
+      </w:pPr>
+      <w:rPr>
+        <w:rFonts w:ascii="Courier New" w:hAnsi="Courier New" w:cs="Courier New" w:hint="default"/>
+      </w:rPr>
+    </w:lvl>
+    <w:lvl w:ilvl="5" w:tplc="080A0005" w:tentative="1">
+      <w:start w:val="1"/>
+      <w:numFmt w:val="bullet"/>
+      <w:lvlText w:val=""/>
+      <w:lvlJc w:val="left"/>
+      <w:pPr>
+        <w:ind w:left="4320" w:hanging="360"/>
+      </w:pPr>
+      <w:rPr>
+        <w:rFonts w:ascii="Wingdings" w:hAnsi="Wingdings" w:hint="default"/>
+      </w:rPr>
+    </w:lvl>
+    <w:lvl w:ilvl="6" w:tplc="080A0001" w:tentative="1">
+      <w:start w:val="1"/>
+      <w:numFmt w:val="bullet"/>
+      <w:lvlText w:val=""/>
+      <w:lvlJc w:val="left"/>
+      <w:pPr>
+        <w:ind w:left="5040" w:hanging="360"/>
+      </w:pPr>
+      <w:rPr>
+        <w:rFonts w:ascii="Symbol" w:hAnsi="Symbol" w:hint="default"/>
+      </w:rPr>
+    </w:lvl>
+    <w:lvl w:ilvl="7" w:tplc="080A0003" w:tentative="1">
+      <w:start w:val="1"/>
+      <w:numFmt w:val="bullet"/>
+      <w:lvlText w:val="o"/>
+      <w:lvlJc w:val="left"/>
+      <w:pPr>
+        <w:ind w:left="5760" w:hanging="360"/>
+      </w:pPr>
+      <w:rPr>
+        <w:rFonts w:ascii="Courier New" w:hAnsi="Courier New" w:cs="Courier New" w:hint="default"/>
+      </w:rPr>
+    </w:lvl>
+    <w:lvl w:ilvl="8" w:tplc="080A0005" w:tentative="1">
+      <w:start w:val="1"/>
+      <w:numFmt w:val="bullet"/>
+      <w:lvlText w:val=""/>
+      <w:lvlJc w:val="left"/>
+      <w:pPr>
+        <w:ind w:left="6480" w:hanging="360"/>
+      </w:pPr>
+      <w:rPr>
+        <w:rFonts w:ascii="Wingdings" w:hAnsi="Wingdings" w:hint="default"/>
+      </w:rPr>
+    </w:lvl>
+  </w:abstractNum>
+  <w:abstractNum w:abstractNumId="13" w15:restartNumberingAfterBreak="0">
     <w:nsid w:val="2EB04E10"/>
     <w:multiLevelType w:val="hybridMultilevel"/>
     <w:tmpl w:val="E08ACB5E"/>
@@ -20226,7 +22533,7 @@
       </w:rPr>
     </w:lvl>
   </w:abstractNum>
-  <w:abstractNum w:abstractNumId="12" w15:restartNumberingAfterBreak="0">
+  <w:abstractNum w:abstractNumId="14" w15:restartNumberingAfterBreak="0">
     <w:nsid w:val="30D40055"/>
     <w:multiLevelType w:val="hybridMultilevel"/>
     <w:tmpl w:val="E73812EE"/>
@@ -20339,7 +22646,7 @@
       </w:rPr>
     </w:lvl>
   </w:abstractNum>
-  <w:abstractNum w:abstractNumId="13" w15:restartNumberingAfterBreak="0">
+  <w:abstractNum w:abstractNumId="15" w15:restartNumberingAfterBreak="0">
     <w:nsid w:val="31B22D55"/>
     <w:multiLevelType w:val="hybridMultilevel"/>
     <w:tmpl w:val="866A354E"/>
@@ -20452,7 +22759,7 @@
       </w:rPr>
     </w:lvl>
   </w:abstractNum>
-  <w:abstractNum w:abstractNumId="14" w15:restartNumberingAfterBreak="0">
+  <w:abstractNum w:abstractNumId="16" w15:restartNumberingAfterBreak="0">
     <w:nsid w:val="32ED5CAA"/>
     <w:multiLevelType w:val="hybridMultilevel"/>
     <w:tmpl w:val="76482484"/>
@@ -20565,7 +22872,7 @@
       </w:rPr>
     </w:lvl>
   </w:abstractNum>
-  <w:abstractNum w:abstractNumId="15" w15:restartNumberingAfterBreak="0">
+  <w:abstractNum w:abstractNumId="17" w15:restartNumberingAfterBreak="0">
     <w:nsid w:val="32F76958"/>
     <w:multiLevelType w:val="hybridMultilevel"/>
     <w:tmpl w:val="4494444C"/>
@@ -20678,7 +22985,7 @@
       </w:rPr>
     </w:lvl>
   </w:abstractNum>
-  <w:abstractNum w:abstractNumId="16" w15:restartNumberingAfterBreak="0">
+  <w:abstractNum w:abstractNumId="18" w15:restartNumberingAfterBreak="0">
     <w:nsid w:val="34E43BE4"/>
     <w:multiLevelType w:val="hybridMultilevel"/>
     <w:tmpl w:val="BE04412E"/>
@@ -20791,7 +23098,120 @@
       </w:rPr>
     </w:lvl>
   </w:abstractNum>
-  <w:abstractNum w:abstractNumId="17" w15:restartNumberingAfterBreak="0">
+  <w:abstractNum w:abstractNumId="19" w15:restartNumberingAfterBreak="0">
+    <w:nsid w:val="3748083A"/>
+    <w:multiLevelType w:val="hybridMultilevel"/>
+    <w:tmpl w:val="88826170"/>
+    <w:lvl w:ilvl="0" w:tplc="080A0001">
+      <w:start w:val="1"/>
+      <w:numFmt w:val="bullet"/>
+      <w:lvlText w:val=""/>
+      <w:lvlJc w:val="left"/>
+      <w:pPr>
+        <w:ind w:left="720" w:hanging="360"/>
+      </w:pPr>
+      <w:rPr>
+        <w:rFonts w:ascii="Symbol" w:hAnsi="Symbol" w:hint="default"/>
+      </w:rPr>
+    </w:lvl>
+    <w:lvl w:ilvl="1" w:tplc="080A0003" w:tentative="1">
+      <w:start w:val="1"/>
+      <w:numFmt w:val="bullet"/>
+      <w:lvlText w:val="o"/>
+      <w:lvlJc w:val="left"/>
+      <w:pPr>
+        <w:ind w:left="1440" w:hanging="360"/>
+      </w:pPr>
+      <w:rPr>
+        <w:rFonts w:ascii="Courier New" w:hAnsi="Courier New" w:cs="Courier New" w:hint="default"/>
+      </w:rPr>
+    </w:lvl>
+    <w:lvl w:ilvl="2" w:tplc="080A0005" w:tentative="1">
+      <w:start w:val="1"/>
+      <w:numFmt w:val="bullet"/>
+      <w:lvlText w:val=""/>
+      <w:lvlJc w:val="left"/>
+      <w:pPr>
+        <w:ind w:left="2160" w:hanging="360"/>
+      </w:pPr>
+      <w:rPr>
+        <w:rFonts w:ascii="Wingdings" w:hAnsi="Wingdings" w:hint="default"/>
+      </w:rPr>
+    </w:lvl>
+    <w:lvl w:ilvl="3" w:tplc="080A0001" w:tentative="1">
+      <w:start w:val="1"/>
+      <w:numFmt w:val="bullet"/>
+      <w:lvlText w:val=""/>
+      <w:lvlJc w:val="left"/>
+      <w:pPr>
+        <w:ind w:left="2880" w:hanging="360"/>
+      </w:pPr>
+      <w:rPr>
+        <w:rFonts w:ascii="Symbol" w:hAnsi="Symbol" w:hint="default"/>
+      </w:rPr>
+    </w:lvl>
+    <w:lvl w:ilvl="4" w:tplc="080A0003" w:tentative="1">
+      <w:start w:val="1"/>
+      <w:numFmt w:val="bullet"/>
+      <w:lvlText w:val="o"/>
+      <w:lvlJc w:val="left"/>
+      <w:pPr>
+        <w:ind w:left="3600" w:hanging="360"/>
+      </w:pPr>
+      <w:rPr>
+        <w:rFonts w:ascii="Courier New" w:hAnsi="Courier New" w:cs="Courier New" w:hint="default"/>
+      </w:rPr>
+    </w:lvl>
+    <w:lvl w:ilvl="5" w:tplc="080A0005" w:tentative="1">
+      <w:start w:val="1"/>
+      <w:numFmt w:val="bullet"/>
+      <w:lvlText w:val=""/>
+      <w:lvlJc w:val="left"/>
+      <w:pPr>
+        <w:ind w:left="4320" w:hanging="360"/>
+      </w:pPr>
+      <w:rPr>
+        <w:rFonts w:ascii="Wingdings" w:hAnsi="Wingdings" w:hint="default"/>
+      </w:rPr>
+    </w:lvl>
+    <w:lvl w:ilvl="6" w:tplc="080A0001" w:tentative="1">
+      <w:start w:val="1"/>
+      <w:numFmt w:val="bullet"/>
+      <w:lvlText w:val=""/>
+      <w:lvlJc w:val="left"/>
+      <w:pPr>
+        <w:ind w:left="5040" w:hanging="360"/>
+      </w:pPr>
+      <w:rPr>
+        <w:rFonts w:ascii="Symbol" w:hAnsi="Symbol" w:hint="default"/>
+      </w:rPr>
+    </w:lvl>
+    <w:lvl w:ilvl="7" w:tplc="080A0003" w:tentative="1">
+      <w:start w:val="1"/>
+      <w:numFmt w:val="bullet"/>
+      <w:lvlText w:val="o"/>
+      <w:lvlJc w:val="left"/>
+      <w:pPr>
+        <w:ind w:left="5760" w:hanging="360"/>
+      </w:pPr>
+      <w:rPr>
+        <w:rFonts w:ascii="Courier New" w:hAnsi="Courier New" w:cs="Courier New" w:hint="default"/>
+      </w:rPr>
+    </w:lvl>
+    <w:lvl w:ilvl="8" w:tplc="080A0005" w:tentative="1">
+      <w:start w:val="1"/>
+      <w:numFmt w:val="bullet"/>
+      <w:lvlText w:val=""/>
+      <w:lvlJc w:val="left"/>
+      <w:pPr>
+        <w:ind w:left="6480" w:hanging="360"/>
+      </w:pPr>
+      <w:rPr>
+        <w:rFonts w:ascii="Wingdings" w:hAnsi="Wingdings" w:hint="default"/>
+      </w:rPr>
+    </w:lvl>
+  </w:abstractNum>
+  <w:abstractNum w:abstractNumId="20" w15:restartNumberingAfterBreak="0">
     <w:nsid w:val="3A8A7159"/>
     <w:multiLevelType w:val="hybridMultilevel"/>
     <w:tmpl w:val="6F06CECC"/>
@@ -20904,7 +23324,7 @@
       </w:rPr>
     </w:lvl>
   </w:abstractNum>
-  <w:abstractNum w:abstractNumId="18" w15:restartNumberingAfterBreak="0">
+  <w:abstractNum w:abstractNumId="21" w15:restartNumberingAfterBreak="0">
     <w:nsid w:val="3CC926E5"/>
     <w:multiLevelType w:val="hybridMultilevel"/>
     <w:tmpl w:val="C4E4FF96"/>
@@ -21017,7 +23437,459 @@
       </w:rPr>
     </w:lvl>
   </w:abstractNum>
-  <w:abstractNum w:abstractNumId="19" w15:restartNumberingAfterBreak="0">
+  <w:abstractNum w:abstractNumId="22" w15:restartNumberingAfterBreak="0">
+    <w:nsid w:val="3DCC7B7B"/>
+    <w:multiLevelType w:val="hybridMultilevel"/>
+    <w:tmpl w:val="E54AEEFE"/>
+    <w:lvl w:ilvl="0" w:tplc="080A0001">
+      <w:start w:val="1"/>
+      <w:numFmt w:val="bullet"/>
+      <w:lvlText w:val=""/>
+      <w:lvlJc w:val="left"/>
+      <w:pPr>
+        <w:ind w:left="720" w:hanging="360"/>
+      </w:pPr>
+      <w:rPr>
+        <w:rFonts w:ascii="Symbol" w:hAnsi="Symbol" w:hint="default"/>
+      </w:rPr>
+    </w:lvl>
+    <w:lvl w:ilvl="1" w:tplc="080A0003" w:tentative="1">
+      <w:start w:val="1"/>
+      <w:numFmt w:val="bullet"/>
+      <w:lvlText w:val="o"/>
+      <w:lvlJc w:val="left"/>
+      <w:pPr>
+        <w:ind w:left="1440" w:hanging="360"/>
+      </w:pPr>
+      <w:rPr>
+        <w:rFonts w:ascii="Courier New" w:hAnsi="Courier New" w:cs="Courier New" w:hint="default"/>
+      </w:rPr>
+    </w:lvl>
+    <w:lvl w:ilvl="2" w:tplc="080A0005" w:tentative="1">
+      <w:start w:val="1"/>
+      <w:numFmt w:val="bullet"/>
+      <w:lvlText w:val=""/>
+      <w:lvlJc w:val="left"/>
+      <w:pPr>
+        <w:ind w:left="2160" w:hanging="360"/>
+      </w:pPr>
+      <w:rPr>
+        <w:rFonts w:ascii="Wingdings" w:hAnsi="Wingdings" w:hint="default"/>
+      </w:rPr>
+    </w:lvl>
+    <w:lvl w:ilvl="3" w:tplc="080A0001" w:tentative="1">
+      <w:start w:val="1"/>
+      <w:numFmt w:val="bullet"/>
+      <w:lvlText w:val=""/>
+      <w:lvlJc w:val="left"/>
+      <w:pPr>
+        <w:ind w:left="2880" w:hanging="360"/>
+      </w:pPr>
+      <w:rPr>
+        <w:rFonts w:ascii="Symbol" w:hAnsi="Symbol" w:hint="default"/>
+      </w:rPr>
+    </w:lvl>
+    <w:lvl w:ilvl="4" w:tplc="080A0003" w:tentative="1">
+      <w:start w:val="1"/>
+      <w:numFmt w:val="bullet"/>
+      <w:lvlText w:val="o"/>
+      <w:lvlJc w:val="left"/>
+      <w:pPr>
+        <w:ind w:left="3600" w:hanging="360"/>
+      </w:pPr>
+      <w:rPr>
+        <w:rFonts w:ascii="Courier New" w:hAnsi="Courier New" w:cs="Courier New" w:hint="default"/>
+      </w:rPr>
+    </w:lvl>
+    <w:lvl w:ilvl="5" w:tplc="080A0005" w:tentative="1">
+      <w:start w:val="1"/>
+      <w:numFmt w:val="bullet"/>
+      <w:lvlText w:val=""/>
+      <w:lvlJc w:val="left"/>
+      <w:pPr>
+        <w:ind w:left="4320" w:hanging="360"/>
+      </w:pPr>
+      <w:rPr>
+        <w:rFonts w:ascii="Wingdings" w:hAnsi="Wingdings" w:hint="default"/>
+      </w:rPr>
+    </w:lvl>
+    <w:lvl w:ilvl="6" w:tplc="080A0001" w:tentative="1">
+      <w:start w:val="1"/>
+      <w:numFmt w:val="bullet"/>
+      <w:lvlText w:val=""/>
+      <w:lvlJc w:val="left"/>
+      <w:pPr>
+        <w:ind w:left="5040" w:hanging="360"/>
+      </w:pPr>
+      <w:rPr>
+        <w:rFonts w:ascii="Symbol" w:hAnsi="Symbol" w:hint="default"/>
+      </w:rPr>
+    </w:lvl>
+    <w:lvl w:ilvl="7" w:tplc="080A0003" w:tentative="1">
+      <w:start w:val="1"/>
+      <w:numFmt w:val="bullet"/>
+      <w:lvlText w:val="o"/>
+      <w:lvlJc w:val="left"/>
+      <w:pPr>
+        <w:ind w:left="5760" w:hanging="360"/>
+      </w:pPr>
+      <w:rPr>
+        <w:rFonts w:ascii="Courier New" w:hAnsi="Courier New" w:cs="Courier New" w:hint="default"/>
+      </w:rPr>
+    </w:lvl>
+    <w:lvl w:ilvl="8" w:tplc="080A0005" w:tentative="1">
+      <w:start w:val="1"/>
+      <w:numFmt w:val="bullet"/>
+      <w:lvlText w:val=""/>
+      <w:lvlJc w:val="left"/>
+      <w:pPr>
+        <w:ind w:left="6480" w:hanging="360"/>
+      </w:pPr>
+      <w:rPr>
+        <w:rFonts w:ascii="Wingdings" w:hAnsi="Wingdings" w:hint="default"/>
+      </w:rPr>
+    </w:lvl>
+  </w:abstractNum>
+  <w:abstractNum w:abstractNumId="23" w15:restartNumberingAfterBreak="0">
+    <w:nsid w:val="3FD35399"/>
+    <w:multiLevelType w:val="hybridMultilevel"/>
+    <w:tmpl w:val="A1A49022"/>
+    <w:lvl w:ilvl="0" w:tplc="080A0001">
+      <w:start w:val="1"/>
+      <w:numFmt w:val="bullet"/>
+      <w:lvlText w:val=""/>
+      <w:lvlJc w:val="left"/>
+      <w:pPr>
+        <w:ind w:left="720" w:hanging="360"/>
+      </w:pPr>
+      <w:rPr>
+        <w:rFonts w:ascii="Symbol" w:hAnsi="Symbol" w:hint="default"/>
+      </w:rPr>
+    </w:lvl>
+    <w:lvl w:ilvl="1" w:tplc="080A0003" w:tentative="1">
+      <w:start w:val="1"/>
+      <w:numFmt w:val="bullet"/>
+      <w:lvlText w:val="o"/>
+      <w:lvlJc w:val="left"/>
+      <w:pPr>
+        <w:ind w:left="1440" w:hanging="360"/>
+      </w:pPr>
+      <w:rPr>
+        <w:rFonts w:ascii="Courier New" w:hAnsi="Courier New" w:cs="Courier New" w:hint="default"/>
+      </w:rPr>
+    </w:lvl>
+    <w:lvl w:ilvl="2" w:tplc="080A0005" w:tentative="1">
+      <w:start w:val="1"/>
+      <w:numFmt w:val="bullet"/>
+      <w:lvlText w:val=""/>
+      <w:lvlJc w:val="left"/>
+      <w:pPr>
+        <w:ind w:left="2160" w:hanging="360"/>
+      </w:pPr>
+      <w:rPr>
+        <w:rFonts w:ascii="Wingdings" w:hAnsi="Wingdings" w:hint="default"/>
+      </w:rPr>
+    </w:lvl>
+    <w:lvl w:ilvl="3" w:tplc="080A0001" w:tentative="1">
+      <w:start w:val="1"/>
+      <w:numFmt w:val="bullet"/>
+      <w:lvlText w:val=""/>
+      <w:lvlJc w:val="left"/>
+      <w:pPr>
+        <w:ind w:left="2880" w:hanging="360"/>
+      </w:pPr>
+      <w:rPr>
+        <w:rFonts w:ascii="Symbol" w:hAnsi="Symbol" w:hint="default"/>
+      </w:rPr>
+    </w:lvl>
+    <w:lvl w:ilvl="4" w:tplc="080A0003" w:tentative="1">
+      <w:start w:val="1"/>
+      <w:numFmt w:val="bullet"/>
+      <w:lvlText w:val="o"/>
+      <w:lvlJc w:val="left"/>
+      <w:pPr>
+        <w:ind w:left="3600" w:hanging="360"/>
+      </w:pPr>
+      <w:rPr>
+        <w:rFonts w:ascii="Courier New" w:hAnsi="Courier New" w:cs="Courier New" w:hint="default"/>
+      </w:rPr>
+    </w:lvl>
+    <w:lvl w:ilvl="5" w:tplc="080A0005" w:tentative="1">
+      <w:start w:val="1"/>
+      <w:numFmt w:val="bullet"/>
+      <w:lvlText w:val=""/>
+      <w:lvlJc w:val="left"/>
+      <w:pPr>
+        <w:ind w:left="4320" w:hanging="360"/>
+      </w:pPr>
+      <w:rPr>
+        <w:rFonts w:ascii="Wingdings" w:hAnsi="Wingdings" w:hint="default"/>
+      </w:rPr>
+    </w:lvl>
+    <w:lvl w:ilvl="6" w:tplc="080A0001" w:tentative="1">
+      <w:start w:val="1"/>
+      <w:numFmt w:val="bullet"/>
+      <w:lvlText w:val=""/>
+      <w:lvlJc w:val="left"/>
+      <w:pPr>
+        <w:ind w:left="5040" w:hanging="360"/>
+      </w:pPr>
+      <w:rPr>
+        <w:rFonts w:ascii="Symbol" w:hAnsi="Symbol" w:hint="default"/>
+      </w:rPr>
+    </w:lvl>
+    <w:lvl w:ilvl="7" w:tplc="080A0003" w:tentative="1">
+      <w:start w:val="1"/>
+      <w:numFmt w:val="bullet"/>
+      <w:lvlText w:val="o"/>
+      <w:lvlJc w:val="left"/>
+      <w:pPr>
+        <w:ind w:left="5760" w:hanging="360"/>
+      </w:pPr>
+      <w:rPr>
+        <w:rFonts w:ascii="Courier New" w:hAnsi="Courier New" w:cs="Courier New" w:hint="default"/>
+      </w:rPr>
+    </w:lvl>
+    <w:lvl w:ilvl="8" w:tplc="080A0005" w:tentative="1">
+      <w:start w:val="1"/>
+      <w:numFmt w:val="bullet"/>
+      <w:lvlText w:val=""/>
+      <w:lvlJc w:val="left"/>
+      <w:pPr>
+        <w:ind w:left="6480" w:hanging="360"/>
+      </w:pPr>
+      <w:rPr>
+        <w:rFonts w:ascii="Wingdings" w:hAnsi="Wingdings" w:hint="default"/>
+      </w:rPr>
+    </w:lvl>
+  </w:abstractNum>
+  <w:abstractNum w:abstractNumId="24" w15:restartNumberingAfterBreak="0">
+    <w:nsid w:val="41510594"/>
+    <w:multiLevelType w:val="hybridMultilevel"/>
+    <w:tmpl w:val="4992D320"/>
+    <w:lvl w:ilvl="0" w:tplc="080A0001">
+      <w:start w:val="1"/>
+      <w:numFmt w:val="bullet"/>
+      <w:lvlText w:val=""/>
+      <w:lvlJc w:val="left"/>
+      <w:pPr>
+        <w:ind w:left="720" w:hanging="360"/>
+      </w:pPr>
+      <w:rPr>
+        <w:rFonts w:ascii="Symbol" w:hAnsi="Symbol" w:hint="default"/>
+      </w:rPr>
+    </w:lvl>
+    <w:lvl w:ilvl="1" w:tplc="080A0003" w:tentative="1">
+      <w:start w:val="1"/>
+      <w:numFmt w:val="bullet"/>
+      <w:lvlText w:val="o"/>
+      <w:lvlJc w:val="left"/>
+      <w:pPr>
+        <w:ind w:left="1440" w:hanging="360"/>
+      </w:pPr>
+      <w:rPr>
+        <w:rFonts w:ascii="Courier New" w:hAnsi="Courier New" w:cs="Courier New" w:hint="default"/>
+      </w:rPr>
+    </w:lvl>
+    <w:lvl w:ilvl="2" w:tplc="080A0005" w:tentative="1">
+      <w:start w:val="1"/>
+      <w:numFmt w:val="bullet"/>
+      <w:lvlText w:val=""/>
+      <w:lvlJc w:val="left"/>
+      <w:pPr>
+        <w:ind w:left="2160" w:hanging="360"/>
+      </w:pPr>
+      <w:rPr>
+        <w:rFonts w:ascii="Wingdings" w:hAnsi="Wingdings" w:hint="default"/>
+      </w:rPr>
+    </w:lvl>
+    <w:lvl w:ilvl="3" w:tplc="080A0001" w:tentative="1">
+      <w:start w:val="1"/>
+      <w:numFmt w:val="bullet"/>
+      <w:lvlText w:val=""/>
+      <w:lvlJc w:val="left"/>
+      <w:pPr>
+        <w:ind w:left="2880" w:hanging="360"/>
+      </w:pPr>
+      <w:rPr>
+        <w:rFonts w:ascii="Symbol" w:hAnsi="Symbol" w:hint="default"/>
+      </w:rPr>
+    </w:lvl>
+    <w:lvl w:ilvl="4" w:tplc="080A0003" w:tentative="1">
+      <w:start w:val="1"/>
+      <w:numFmt w:val="bullet"/>
+      <w:lvlText w:val="o"/>
+      <w:lvlJc w:val="left"/>
+      <w:pPr>
+        <w:ind w:left="3600" w:hanging="360"/>
+      </w:pPr>
+      <w:rPr>
+        <w:rFonts w:ascii="Courier New" w:hAnsi="Courier New" w:cs="Courier New" w:hint="default"/>
+      </w:rPr>
+    </w:lvl>
+    <w:lvl w:ilvl="5" w:tplc="080A0005" w:tentative="1">
+      <w:start w:val="1"/>
+      <w:numFmt w:val="bullet"/>
+      <w:lvlText w:val=""/>
+      <w:lvlJc w:val="left"/>
+      <w:pPr>
+        <w:ind w:left="4320" w:hanging="360"/>
+      </w:pPr>
+      <w:rPr>
+        <w:rFonts w:ascii="Wingdings" w:hAnsi="Wingdings" w:hint="default"/>
+      </w:rPr>
+    </w:lvl>
+    <w:lvl w:ilvl="6" w:tplc="080A0001" w:tentative="1">
+      <w:start w:val="1"/>
+      <w:numFmt w:val="bullet"/>
+      <w:lvlText w:val=""/>
+      <w:lvlJc w:val="left"/>
+      <w:pPr>
+        <w:ind w:left="5040" w:hanging="360"/>
+      </w:pPr>
+      <w:rPr>
+        <w:rFonts w:ascii="Symbol" w:hAnsi="Symbol" w:hint="default"/>
+      </w:rPr>
+    </w:lvl>
+    <w:lvl w:ilvl="7" w:tplc="080A0003" w:tentative="1">
+      <w:start w:val="1"/>
+      <w:numFmt w:val="bullet"/>
+      <w:lvlText w:val="o"/>
+      <w:lvlJc w:val="left"/>
+      <w:pPr>
+        <w:ind w:left="5760" w:hanging="360"/>
+      </w:pPr>
+      <w:rPr>
+        <w:rFonts w:ascii="Courier New" w:hAnsi="Courier New" w:cs="Courier New" w:hint="default"/>
+      </w:rPr>
+    </w:lvl>
+    <w:lvl w:ilvl="8" w:tplc="080A0005" w:tentative="1">
+      <w:start w:val="1"/>
+      <w:numFmt w:val="bullet"/>
+      <w:lvlText w:val=""/>
+      <w:lvlJc w:val="left"/>
+      <w:pPr>
+        <w:ind w:left="6480" w:hanging="360"/>
+      </w:pPr>
+      <w:rPr>
+        <w:rFonts w:ascii="Wingdings" w:hAnsi="Wingdings" w:hint="default"/>
+      </w:rPr>
+    </w:lvl>
+  </w:abstractNum>
+  <w:abstractNum w:abstractNumId="25" w15:restartNumberingAfterBreak="0">
+    <w:nsid w:val="42200DBD"/>
+    <w:multiLevelType w:val="hybridMultilevel"/>
+    <w:tmpl w:val="6652D85A"/>
+    <w:lvl w:ilvl="0" w:tplc="080A0001">
+      <w:start w:val="1"/>
+      <w:numFmt w:val="bullet"/>
+      <w:lvlText w:val=""/>
+      <w:lvlJc w:val="left"/>
+      <w:pPr>
+        <w:ind w:left="720" w:hanging="360"/>
+      </w:pPr>
+      <w:rPr>
+        <w:rFonts w:ascii="Symbol" w:hAnsi="Symbol" w:hint="default"/>
+      </w:rPr>
+    </w:lvl>
+    <w:lvl w:ilvl="1" w:tplc="080A0003" w:tentative="1">
+      <w:start w:val="1"/>
+      <w:numFmt w:val="bullet"/>
+      <w:lvlText w:val="o"/>
+      <w:lvlJc w:val="left"/>
+      <w:pPr>
+        <w:ind w:left="1440" w:hanging="360"/>
+      </w:pPr>
+      <w:rPr>
+        <w:rFonts w:ascii="Courier New" w:hAnsi="Courier New" w:cs="Courier New" w:hint="default"/>
+      </w:rPr>
+    </w:lvl>
+    <w:lvl w:ilvl="2" w:tplc="080A0005" w:tentative="1">
+      <w:start w:val="1"/>
+      <w:numFmt w:val="bullet"/>
+      <w:lvlText w:val=""/>
+      <w:lvlJc w:val="left"/>
+      <w:pPr>
+        <w:ind w:left="2160" w:hanging="360"/>
+      </w:pPr>
+      <w:rPr>
+        <w:rFonts w:ascii="Wingdings" w:hAnsi="Wingdings" w:hint="default"/>
+      </w:rPr>
+    </w:lvl>
+    <w:lvl w:ilvl="3" w:tplc="080A0001" w:tentative="1">
+      <w:start w:val="1"/>
+      <w:numFmt w:val="bullet"/>
+      <w:lvlText w:val=""/>
+      <w:lvlJc w:val="left"/>
+      <w:pPr>
+        <w:ind w:left="2880" w:hanging="360"/>
+      </w:pPr>
+      <w:rPr>
+        <w:rFonts w:ascii="Symbol" w:hAnsi="Symbol" w:hint="default"/>
+      </w:rPr>
+    </w:lvl>
+    <w:lvl w:ilvl="4" w:tplc="080A0003" w:tentative="1">
+      <w:start w:val="1"/>
+      <w:numFmt w:val="bullet"/>
+      <w:lvlText w:val="o"/>
+      <w:lvlJc w:val="left"/>
+      <w:pPr>
+        <w:ind w:left="3600" w:hanging="360"/>
+      </w:pPr>
+      <w:rPr>
+        <w:rFonts w:ascii="Courier New" w:hAnsi="Courier New" w:cs="Courier New" w:hint="default"/>
+      </w:rPr>
+    </w:lvl>
+    <w:lvl w:ilvl="5" w:tplc="080A0005" w:tentative="1">
+      <w:start w:val="1"/>
+      <w:numFmt w:val="bullet"/>
+      <w:lvlText w:val=""/>
+      <w:lvlJc w:val="left"/>
+      <w:pPr>
+        <w:ind w:left="4320" w:hanging="360"/>
+      </w:pPr>
+      <w:rPr>
+        <w:rFonts w:ascii="Wingdings" w:hAnsi="Wingdings" w:hint="default"/>
+      </w:rPr>
+    </w:lvl>
+    <w:lvl w:ilvl="6" w:tplc="080A0001" w:tentative="1">
+      <w:start w:val="1"/>
+      <w:numFmt w:val="bullet"/>
+      <w:lvlText w:val=""/>
+      <w:lvlJc w:val="left"/>
+      <w:pPr>
+        <w:ind w:left="5040" w:hanging="360"/>
+      </w:pPr>
+      <w:rPr>
+        <w:rFonts w:ascii="Symbol" w:hAnsi="Symbol" w:hint="default"/>
+      </w:rPr>
+    </w:lvl>
+    <w:lvl w:ilvl="7" w:tplc="080A0003" w:tentative="1">
+      <w:start w:val="1"/>
+      <w:numFmt w:val="bullet"/>
+      <w:lvlText w:val="o"/>
+      <w:lvlJc w:val="left"/>
+      <w:pPr>
+        <w:ind w:left="5760" w:hanging="360"/>
+      </w:pPr>
+      <w:rPr>
+        <w:rFonts w:ascii="Courier New" w:hAnsi="Courier New" w:cs="Courier New" w:hint="default"/>
+      </w:rPr>
+    </w:lvl>
+    <w:lvl w:ilvl="8" w:tplc="080A0005" w:tentative="1">
+      <w:start w:val="1"/>
+      <w:numFmt w:val="bullet"/>
+      <w:lvlText w:val=""/>
+      <w:lvlJc w:val="left"/>
+      <w:pPr>
+        <w:ind w:left="6480" w:hanging="360"/>
+      </w:pPr>
+      <w:rPr>
+        <w:rFonts w:ascii="Wingdings" w:hAnsi="Wingdings" w:hint="default"/>
+      </w:rPr>
+    </w:lvl>
+  </w:abstractNum>
+  <w:abstractNum w:abstractNumId="26" w15:restartNumberingAfterBreak="0">
     <w:nsid w:val="48BA4011"/>
     <w:multiLevelType w:val="hybridMultilevel"/>
     <w:tmpl w:val="2272C316"/>
@@ -21130,7 +24002,7 @@
       </w:rPr>
     </w:lvl>
   </w:abstractNum>
-  <w:abstractNum w:abstractNumId="20" w15:restartNumberingAfterBreak="0">
+  <w:abstractNum w:abstractNumId="27" w15:restartNumberingAfterBreak="0">
     <w:nsid w:val="4D017117"/>
     <w:multiLevelType w:val="hybridMultilevel"/>
     <w:tmpl w:val="85CC722A"/>
@@ -21243,7 +24115,7 @@
       </w:rPr>
     </w:lvl>
   </w:abstractNum>
-  <w:abstractNum w:abstractNumId="21" w15:restartNumberingAfterBreak="0">
+  <w:abstractNum w:abstractNumId="28" w15:restartNumberingAfterBreak="0">
     <w:nsid w:val="4EF43515"/>
     <w:multiLevelType w:val="hybridMultilevel"/>
     <w:tmpl w:val="589CDB8A"/>
@@ -21356,7 +24228,7 @@
       </w:rPr>
     </w:lvl>
   </w:abstractNum>
-  <w:abstractNum w:abstractNumId="22" w15:restartNumberingAfterBreak="0">
+  <w:abstractNum w:abstractNumId="29" w15:restartNumberingAfterBreak="0">
     <w:nsid w:val="50725CB8"/>
     <w:multiLevelType w:val="hybridMultilevel"/>
     <w:tmpl w:val="9D901556"/>
@@ -21469,7 +24341,7 @@
       </w:rPr>
     </w:lvl>
   </w:abstractNum>
-  <w:abstractNum w:abstractNumId="23" w15:restartNumberingAfterBreak="0">
+  <w:abstractNum w:abstractNumId="30" w15:restartNumberingAfterBreak="0">
     <w:nsid w:val="51B26FCA"/>
     <w:multiLevelType w:val="hybridMultilevel"/>
     <w:tmpl w:val="C1989E3E"/>
@@ -21582,7 +24454,120 @@
       </w:rPr>
     </w:lvl>
   </w:abstractNum>
-  <w:abstractNum w:abstractNumId="24" w15:restartNumberingAfterBreak="0">
+  <w:abstractNum w:abstractNumId="31" w15:restartNumberingAfterBreak="0">
+    <w:nsid w:val="52E02427"/>
+    <w:multiLevelType w:val="hybridMultilevel"/>
+    <w:tmpl w:val="299A8564"/>
+    <w:lvl w:ilvl="0" w:tplc="080A0001">
+      <w:start w:val="1"/>
+      <w:numFmt w:val="bullet"/>
+      <w:lvlText w:val=""/>
+      <w:lvlJc w:val="left"/>
+      <w:pPr>
+        <w:ind w:left="720" w:hanging="360"/>
+      </w:pPr>
+      <w:rPr>
+        <w:rFonts w:ascii="Symbol" w:hAnsi="Symbol" w:hint="default"/>
+      </w:rPr>
+    </w:lvl>
+    <w:lvl w:ilvl="1" w:tplc="080A0003" w:tentative="1">
+      <w:start w:val="1"/>
+      <w:numFmt w:val="bullet"/>
+      <w:lvlText w:val="o"/>
+      <w:lvlJc w:val="left"/>
+      <w:pPr>
+        <w:ind w:left="1440" w:hanging="360"/>
+      </w:pPr>
+      <w:rPr>
+        <w:rFonts w:ascii="Courier New" w:hAnsi="Courier New" w:cs="Courier New" w:hint="default"/>
+      </w:rPr>
+    </w:lvl>
+    <w:lvl w:ilvl="2" w:tplc="080A0005" w:tentative="1">
+      <w:start w:val="1"/>
+      <w:numFmt w:val="bullet"/>
+      <w:lvlText w:val=""/>
+      <w:lvlJc w:val="left"/>
+      <w:pPr>
+        <w:ind w:left="2160" w:hanging="360"/>
+      </w:pPr>
+      <w:rPr>
+        <w:rFonts w:ascii="Wingdings" w:hAnsi="Wingdings" w:hint="default"/>
+      </w:rPr>
+    </w:lvl>
+    <w:lvl w:ilvl="3" w:tplc="080A0001" w:tentative="1">
+      <w:start w:val="1"/>
+      <w:numFmt w:val="bullet"/>
+      <w:lvlText w:val=""/>
+      <w:lvlJc w:val="left"/>
+      <w:pPr>
+        <w:ind w:left="2880" w:hanging="360"/>
+      </w:pPr>
+      <w:rPr>
+        <w:rFonts w:ascii="Symbol" w:hAnsi="Symbol" w:hint="default"/>
+      </w:rPr>
+    </w:lvl>
+    <w:lvl w:ilvl="4" w:tplc="080A0003" w:tentative="1">
+      <w:start w:val="1"/>
+      <w:numFmt w:val="bullet"/>
+      <w:lvlText w:val="o"/>
+      <w:lvlJc w:val="left"/>
+      <w:pPr>
+        <w:ind w:left="3600" w:hanging="360"/>
+      </w:pPr>
+      <w:rPr>
+        <w:rFonts w:ascii="Courier New" w:hAnsi="Courier New" w:cs="Courier New" w:hint="default"/>
+      </w:rPr>
+    </w:lvl>
+    <w:lvl w:ilvl="5" w:tplc="080A0005" w:tentative="1">
+      <w:start w:val="1"/>
+      <w:numFmt w:val="bullet"/>
+      <w:lvlText w:val=""/>
+      <w:lvlJc w:val="left"/>
+      <w:pPr>
+        <w:ind w:left="4320" w:hanging="360"/>
+      </w:pPr>
+      <w:rPr>
+        <w:rFonts w:ascii="Wingdings" w:hAnsi="Wingdings" w:hint="default"/>
+      </w:rPr>
+    </w:lvl>
+    <w:lvl w:ilvl="6" w:tplc="080A0001" w:tentative="1">
+      <w:start w:val="1"/>
+      <w:numFmt w:val="bullet"/>
+      <w:lvlText w:val=""/>
+      <w:lvlJc w:val="left"/>
+      <w:pPr>
+        <w:ind w:left="5040" w:hanging="360"/>
+      </w:pPr>
+      <w:rPr>
+        <w:rFonts w:ascii="Symbol" w:hAnsi="Symbol" w:hint="default"/>
+      </w:rPr>
+    </w:lvl>
+    <w:lvl w:ilvl="7" w:tplc="080A0003" w:tentative="1">
+      <w:start w:val="1"/>
+      <w:numFmt w:val="bullet"/>
+      <w:lvlText w:val="o"/>
+      <w:lvlJc w:val="left"/>
+      <w:pPr>
+        <w:ind w:left="5760" w:hanging="360"/>
+      </w:pPr>
+      <w:rPr>
+        <w:rFonts w:ascii="Courier New" w:hAnsi="Courier New" w:cs="Courier New" w:hint="default"/>
+      </w:rPr>
+    </w:lvl>
+    <w:lvl w:ilvl="8" w:tplc="080A0005" w:tentative="1">
+      <w:start w:val="1"/>
+      <w:numFmt w:val="bullet"/>
+      <w:lvlText w:val=""/>
+      <w:lvlJc w:val="left"/>
+      <w:pPr>
+        <w:ind w:left="6480" w:hanging="360"/>
+      </w:pPr>
+      <w:rPr>
+        <w:rFonts w:ascii="Wingdings" w:hAnsi="Wingdings" w:hint="default"/>
+      </w:rPr>
+    </w:lvl>
+  </w:abstractNum>
+  <w:abstractNum w:abstractNumId="32" w15:restartNumberingAfterBreak="0">
     <w:nsid w:val="5326232C"/>
     <w:multiLevelType w:val="hybridMultilevel"/>
     <w:tmpl w:val="1AEE9890"/>
@@ -21695,7 +24680,120 @@
       </w:rPr>
     </w:lvl>
   </w:abstractNum>
-  <w:abstractNum w:abstractNumId="25" w15:restartNumberingAfterBreak="0">
+  <w:abstractNum w:abstractNumId="33" w15:restartNumberingAfterBreak="0">
+    <w:nsid w:val="543655BF"/>
+    <w:multiLevelType w:val="hybridMultilevel"/>
+    <w:tmpl w:val="8DD4783E"/>
+    <w:lvl w:ilvl="0" w:tplc="080A0001">
+      <w:start w:val="1"/>
+      <w:numFmt w:val="bullet"/>
+      <w:lvlText w:val=""/>
+      <w:lvlJc w:val="left"/>
+      <w:pPr>
+        <w:ind w:left="720" w:hanging="360"/>
+      </w:pPr>
+      <w:rPr>
+        <w:rFonts w:ascii="Symbol" w:hAnsi="Symbol" w:hint="default"/>
+      </w:rPr>
+    </w:lvl>
+    <w:lvl w:ilvl="1" w:tplc="080A0003" w:tentative="1">
+      <w:start w:val="1"/>
+      <w:numFmt w:val="bullet"/>
+      <w:lvlText w:val="o"/>
+      <w:lvlJc w:val="left"/>
+      <w:pPr>
+        <w:ind w:left="1440" w:hanging="360"/>
+      </w:pPr>
+      <w:rPr>
+        <w:rFonts w:ascii="Courier New" w:hAnsi="Courier New" w:cs="Courier New" w:hint="default"/>
+      </w:rPr>
+    </w:lvl>
+    <w:lvl w:ilvl="2" w:tplc="080A0005" w:tentative="1">
+      <w:start w:val="1"/>
+      <w:numFmt w:val="bullet"/>
+      <w:lvlText w:val=""/>
+      <w:lvlJc w:val="left"/>
+      <w:pPr>
+        <w:ind w:left="2160" w:hanging="360"/>
+      </w:pPr>
+      <w:rPr>
+        <w:rFonts w:ascii="Wingdings" w:hAnsi="Wingdings" w:hint="default"/>
+      </w:rPr>
+    </w:lvl>
+    <w:lvl w:ilvl="3" w:tplc="080A0001" w:tentative="1">
+      <w:start w:val="1"/>
+      <w:numFmt w:val="bullet"/>
+      <w:lvlText w:val=""/>
+      <w:lvlJc w:val="left"/>
+      <w:pPr>
+        <w:ind w:left="2880" w:hanging="360"/>
+      </w:pPr>
+      <w:rPr>
+        <w:rFonts w:ascii="Symbol" w:hAnsi="Symbol" w:hint="default"/>
+      </w:rPr>
+    </w:lvl>
+    <w:lvl w:ilvl="4" w:tplc="080A0003" w:tentative="1">
+      <w:start w:val="1"/>
+      <w:numFmt w:val="bullet"/>
+      <w:lvlText w:val="o"/>
+      <w:lvlJc w:val="left"/>
+      <w:pPr>
+        <w:ind w:left="3600" w:hanging="360"/>
+      </w:pPr>
+      <w:rPr>
+        <w:rFonts w:ascii="Courier New" w:hAnsi="Courier New" w:cs="Courier New" w:hint="default"/>
+      </w:rPr>
+    </w:lvl>
+    <w:lvl w:ilvl="5" w:tplc="080A0005" w:tentative="1">
+      <w:start w:val="1"/>
+      <w:numFmt w:val="bullet"/>
+      <w:lvlText w:val=""/>
+      <w:lvlJc w:val="left"/>
+      <w:pPr>
+        <w:ind w:left="4320" w:hanging="360"/>
+      </w:pPr>
+      <w:rPr>
+        <w:rFonts w:ascii="Wingdings" w:hAnsi="Wingdings" w:hint="default"/>
+      </w:rPr>
+    </w:lvl>
+    <w:lvl w:ilvl="6" w:tplc="080A0001" w:tentative="1">
+      <w:start w:val="1"/>
+      <w:numFmt w:val="bullet"/>
+      <w:lvlText w:val=""/>
+      <w:lvlJc w:val="left"/>
+      <w:pPr>
+        <w:ind w:left="5040" w:hanging="360"/>
+      </w:pPr>
+      <w:rPr>
+        <w:rFonts w:ascii="Symbol" w:hAnsi="Symbol" w:hint="default"/>
+      </w:rPr>
+    </w:lvl>
+    <w:lvl w:ilvl="7" w:tplc="080A0003" w:tentative="1">
+      <w:start w:val="1"/>
+      <w:numFmt w:val="bullet"/>
+      <w:lvlText w:val="o"/>
+      <w:lvlJc w:val="left"/>
+      <w:pPr>
+        <w:ind w:left="5760" w:hanging="360"/>
+      </w:pPr>
+      <w:rPr>
+        <w:rFonts w:ascii="Courier New" w:hAnsi="Courier New" w:cs="Courier New" w:hint="default"/>
+      </w:rPr>
+    </w:lvl>
+    <w:lvl w:ilvl="8" w:tplc="080A0005" w:tentative="1">
+      <w:start w:val="1"/>
+      <w:numFmt w:val="bullet"/>
+      <w:lvlText w:val=""/>
+      <w:lvlJc w:val="left"/>
+      <w:pPr>
+        <w:ind w:left="6480" w:hanging="360"/>
+      </w:pPr>
+      <w:rPr>
+        <w:rFonts w:ascii="Wingdings" w:hAnsi="Wingdings" w:hint="default"/>
+      </w:rPr>
+    </w:lvl>
+  </w:abstractNum>
+  <w:abstractNum w:abstractNumId="34" w15:restartNumberingAfterBreak="0">
     <w:nsid w:val="55153F09"/>
     <w:multiLevelType w:val="hybridMultilevel"/>
     <w:tmpl w:val="E64EC198"/>
@@ -21808,7 +24906,7 @@
       </w:rPr>
     </w:lvl>
   </w:abstractNum>
-  <w:abstractNum w:abstractNumId="26" w15:restartNumberingAfterBreak="0">
+  <w:abstractNum w:abstractNumId="35" w15:restartNumberingAfterBreak="0">
     <w:nsid w:val="5A497BC8"/>
     <w:multiLevelType w:val="hybridMultilevel"/>
     <w:tmpl w:val="FC420EA4"/>
@@ -21921,7 +25019,7 @@
       </w:rPr>
     </w:lvl>
   </w:abstractNum>
-  <w:abstractNum w:abstractNumId="27" w15:restartNumberingAfterBreak="0">
+  <w:abstractNum w:abstractNumId="36" w15:restartNumberingAfterBreak="0">
     <w:nsid w:val="5A9A016D"/>
     <w:multiLevelType w:val="hybridMultilevel"/>
     <w:tmpl w:val="B9766E0E"/>
@@ -22034,7 +25132,346 @@
       </w:rPr>
     </w:lvl>
   </w:abstractNum>
-  <w:abstractNum w:abstractNumId="28" w15:restartNumberingAfterBreak="0">
+  <w:abstractNum w:abstractNumId="37" w15:restartNumberingAfterBreak="0">
+    <w:nsid w:val="5DA660AC"/>
+    <w:multiLevelType w:val="hybridMultilevel"/>
+    <w:tmpl w:val="F426E844"/>
+    <w:lvl w:ilvl="0" w:tplc="080A0001">
+      <w:start w:val="1"/>
+      <w:numFmt w:val="bullet"/>
+      <w:lvlText w:val=""/>
+      <w:lvlJc w:val="left"/>
+      <w:pPr>
+        <w:ind w:left="720" w:hanging="360"/>
+      </w:pPr>
+      <w:rPr>
+        <w:rFonts w:ascii="Symbol" w:hAnsi="Symbol" w:hint="default"/>
+      </w:rPr>
+    </w:lvl>
+    <w:lvl w:ilvl="1" w:tplc="080A0003" w:tentative="1">
+      <w:start w:val="1"/>
+      <w:numFmt w:val="bullet"/>
+      <w:lvlText w:val="o"/>
+      <w:lvlJc w:val="left"/>
+      <w:pPr>
+        <w:ind w:left="1440" w:hanging="360"/>
+      </w:pPr>
+      <w:rPr>
+        <w:rFonts w:ascii="Courier New" w:hAnsi="Courier New" w:cs="Courier New" w:hint="default"/>
+      </w:rPr>
+    </w:lvl>
+    <w:lvl w:ilvl="2" w:tplc="080A0005" w:tentative="1">
+      <w:start w:val="1"/>
+      <w:numFmt w:val="bullet"/>
+      <w:lvlText w:val=""/>
+      <w:lvlJc w:val="left"/>
+      <w:pPr>
+        <w:ind w:left="2160" w:hanging="360"/>
+      </w:pPr>
+      <w:rPr>
+        <w:rFonts w:ascii="Wingdings" w:hAnsi="Wingdings" w:hint="default"/>
+      </w:rPr>
+    </w:lvl>
+    <w:lvl w:ilvl="3" w:tplc="080A0001" w:tentative="1">
+      <w:start w:val="1"/>
+      <w:numFmt w:val="bullet"/>
+      <w:lvlText w:val=""/>
+      <w:lvlJc w:val="left"/>
+      <w:pPr>
+        <w:ind w:left="2880" w:hanging="360"/>
+      </w:pPr>
+      <w:rPr>
+        <w:rFonts w:ascii="Symbol" w:hAnsi="Symbol" w:hint="default"/>
+      </w:rPr>
+    </w:lvl>
+    <w:lvl w:ilvl="4" w:tplc="080A0003" w:tentative="1">
+      <w:start w:val="1"/>
+      <w:numFmt w:val="bullet"/>
+      <w:lvlText w:val="o"/>
+      <w:lvlJc w:val="left"/>
+      <w:pPr>
+        <w:ind w:left="3600" w:hanging="360"/>
+      </w:pPr>
+      <w:rPr>
+        <w:rFonts w:ascii="Courier New" w:hAnsi="Courier New" w:cs="Courier New" w:hint="default"/>
+      </w:rPr>
+    </w:lvl>
+    <w:lvl w:ilvl="5" w:tplc="080A0005" w:tentative="1">
+      <w:start w:val="1"/>
+      <w:numFmt w:val="bullet"/>
+      <w:lvlText w:val=""/>
+      <w:lvlJc w:val="left"/>
+      <w:pPr>
+        <w:ind w:left="4320" w:hanging="360"/>
+      </w:pPr>
+      <w:rPr>
+        <w:rFonts w:ascii="Wingdings" w:hAnsi="Wingdings" w:hint="default"/>
+      </w:rPr>
+    </w:lvl>
+    <w:lvl w:ilvl="6" w:tplc="080A0001" w:tentative="1">
+      <w:start w:val="1"/>
+      <w:numFmt w:val="bullet"/>
+      <w:lvlText w:val=""/>
+      <w:lvlJc w:val="left"/>
+      <w:pPr>
+        <w:ind w:left="5040" w:hanging="360"/>
+      </w:pPr>
+      <w:rPr>
+        <w:rFonts w:ascii="Symbol" w:hAnsi="Symbol" w:hint="default"/>
+      </w:rPr>
+    </w:lvl>
+    <w:lvl w:ilvl="7" w:tplc="080A0003" w:tentative="1">
+      <w:start w:val="1"/>
+      <w:numFmt w:val="bullet"/>
+      <w:lvlText w:val="o"/>
+      <w:lvlJc w:val="left"/>
+      <w:pPr>
+        <w:ind w:left="5760" w:hanging="360"/>
+      </w:pPr>
+      <w:rPr>
+        <w:rFonts w:ascii="Courier New" w:hAnsi="Courier New" w:cs="Courier New" w:hint="default"/>
+      </w:rPr>
+    </w:lvl>
+    <w:lvl w:ilvl="8" w:tplc="080A0005" w:tentative="1">
+      <w:start w:val="1"/>
+      <w:numFmt w:val="bullet"/>
+      <w:lvlText w:val=""/>
+      <w:lvlJc w:val="left"/>
+      <w:pPr>
+        <w:ind w:left="6480" w:hanging="360"/>
+      </w:pPr>
+      <w:rPr>
+        <w:rFonts w:ascii="Wingdings" w:hAnsi="Wingdings" w:hint="default"/>
+      </w:rPr>
+    </w:lvl>
+  </w:abstractNum>
+  <w:abstractNum w:abstractNumId="38" w15:restartNumberingAfterBreak="0">
+    <w:nsid w:val="5E6F0E8E"/>
+    <w:multiLevelType w:val="hybridMultilevel"/>
+    <w:tmpl w:val="1B0C0C9A"/>
+    <w:lvl w:ilvl="0" w:tplc="080A0001">
+      <w:start w:val="1"/>
+      <w:numFmt w:val="bullet"/>
+      <w:lvlText w:val=""/>
+      <w:lvlJc w:val="left"/>
+      <w:pPr>
+        <w:ind w:left="720" w:hanging="360"/>
+      </w:pPr>
+      <w:rPr>
+        <w:rFonts w:ascii="Symbol" w:hAnsi="Symbol" w:hint="default"/>
+      </w:rPr>
+    </w:lvl>
+    <w:lvl w:ilvl="1" w:tplc="080A0003" w:tentative="1">
+      <w:start w:val="1"/>
+      <w:numFmt w:val="bullet"/>
+      <w:lvlText w:val="o"/>
+      <w:lvlJc w:val="left"/>
+      <w:pPr>
+        <w:ind w:left="1440" w:hanging="360"/>
+      </w:pPr>
+      <w:rPr>
+        <w:rFonts w:ascii="Courier New" w:hAnsi="Courier New" w:cs="Courier New" w:hint="default"/>
+      </w:rPr>
+    </w:lvl>
+    <w:lvl w:ilvl="2" w:tplc="080A0005" w:tentative="1">
+      <w:start w:val="1"/>
+      <w:numFmt w:val="bullet"/>
+      <w:lvlText w:val=""/>
+      <w:lvlJc w:val="left"/>
+      <w:pPr>
+        <w:ind w:left="2160" w:hanging="360"/>
+      </w:pPr>
+      <w:rPr>
+        <w:rFonts w:ascii="Wingdings" w:hAnsi="Wingdings" w:hint="default"/>
+      </w:rPr>
+    </w:lvl>
+    <w:lvl w:ilvl="3" w:tplc="080A0001" w:tentative="1">
+      <w:start w:val="1"/>
+      <w:numFmt w:val="bullet"/>
+      <w:lvlText w:val=""/>
+      <w:lvlJc w:val="left"/>
+      <w:pPr>
+        <w:ind w:left="2880" w:hanging="360"/>
+      </w:pPr>
+      <w:rPr>
+        <w:rFonts w:ascii="Symbol" w:hAnsi="Symbol" w:hint="default"/>
+      </w:rPr>
+    </w:lvl>
+    <w:lvl w:ilvl="4" w:tplc="080A0003" w:tentative="1">
+      <w:start w:val="1"/>
+      <w:numFmt w:val="bullet"/>
+      <w:lvlText w:val="o"/>
+      <w:lvlJc w:val="left"/>
+      <w:pPr>
+        <w:ind w:left="3600" w:hanging="360"/>
+      </w:pPr>
+      <w:rPr>
+        <w:rFonts w:ascii="Courier New" w:hAnsi="Courier New" w:cs="Courier New" w:hint="default"/>
+      </w:rPr>
+    </w:lvl>
+    <w:lvl w:ilvl="5" w:tplc="080A0005" w:tentative="1">
+      <w:start w:val="1"/>
+      <w:numFmt w:val="bullet"/>
+      <w:lvlText w:val=""/>
+      <w:lvlJc w:val="left"/>
+      <w:pPr>
+        <w:ind w:left="4320" w:hanging="360"/>
+      </w:pPr>
+      <w:rPr>
+        <w:rFonts w:ascii="Wingdings" w:hAnsi="Wingdings" w:hint="default"/>
+      </w:rPr>
+    </w:lvl>
+    <w:lvl w:ilvl="6" w:tplc="080A0001" w:tentative="1">
+      <w:start w:val="1"/>
+      <w:numFmt w:val="bullet"/>
+      <w:lvlText w:val=""/>
+      <w:lvlJc w:val="left"/>
+      <w:pPr>
+        <w:ind w:left="5040" w:hanging="360"/>
+      </w:pPr>
+      <w:rPr>
+        <w:rFonts w:ascii="Symbol" w:hAnsi="Symbol" w:hint="default"/>
+      </w:rPr>
+    </w:lvl>
+    <w:lvl w:ilvl="7" w:tplc="080A0003" w:tentative="1">
+      <w:start w:val="1"/>
+      <w:numFmt w:val="bullet"/>
+      <w:lvlText w:val="o"/>
+      <w:lvlJc w:val="left"/>
+      <w:pPr>
+        <w:ind w:left="5760" w:hanging="360"/>
+      </w:pPr>
+      <w:rPr>
+        <w:rFonts w:ascii="Courier New" w:hAnsi="Courier New" w:cs="Courier New" w:hint="default"/>
+      </w:rPr>
+    </w:lvl>
+    <w:lvl w:ilvl="8" w:tplc="080A0005" w:tentative="1">
+      <w:start w:val="1"/>
+      <w:numFmt w:val="bullet"/>
+      <w:lvlText w:val=""/>
+      <w:lvlJc w:val="left"/>
+      <w:pPr>
+        <w:ind w:left="6480" w:hanging="360"/>
+      </w:pPr>
+      <w:rPr>
+        <w:rFonts w:ascii="Wingdings" w:hAnsi="Wingdings" w:hint="default"/>
+      </w:rPr>
+    </w:lvl>
+  </w:abstractNum>
+  <w:abstractNum w:abstractNumId="39" w15:restartNumberingAfterBreak="0">
+    <w:nsid w:val="5EBB7DC3"/>
+    <w:multiLevelType w:val="hybridMultilevel"/>
+    <w:tmpl w:val="E870B92E"/>
+    <w:lvl w:ilvl="0" w:tplc="080A0001">
+      <w:start w:val="1"/>
+      <w:numFmt w:val="bullet"/>
+      <w:lvlText w:val=""/>
+      <w:lvlJc w:val="left"/>
+      <w:pPr>
+        <w:ind w:left="720" w:hanging="360"/>
+      </w:pPr>
+      <w:rPr>
+        <w:rFonts w:ascii="Symbol" w:hAnsi="Symbol" w:hint="default"/>
+      </w:rPr>
+    </w:lvl>
+    <w:lvl w:ilvl="1" w:tplc="080A0003" w:tentative="1">
+      <w:start w:val="1"/>
+      <w:numFmt w:val="bullet"/>
+      <w:lvlText w:val="o"/>
+      <w:lvlJc w:val="left"/>
+      <w:pPr>
+        <w:ind w:left="1440" w:hanging="360"/>
+      </w:pPr>
+      <w:rPr>
+        <w:rFonts w:ascii="Courier New" w:hAnsi="Courier New" w:cs="Courier New" w:hint="default"/>
+      </w:rPr>
+    </w:lvl>
+    <w:lvl w:ilvl="2" w:tplc="080A0005" w:tentative="1">
+      <w:start w:val="1"/>
+      <w:numFmt w:val="bullet"/>
+      <w:lvlText w:val=""/>
+      <w:lvlJc w:val="left"/>
+      <w:pPr>
+        <w:ind w:left="2160" w:hanging="360"/>
+      </w:pPr>
+      <w:rPr>
+        <w:rFonts w:ascii="Wingdings" w:hAnsi="Wingdings" w:hint="default"/>
+      </w:rPr>
+    </w:lvl>
+    <w:lvl w:ilvl="3" w:tplc="080A0001" w:tentative="1">
+      <w:start w:val="1"/>
+      <w:numFmt w:val="bullet"/>
+      <w:lvlText w:val=""/>
+      <w:lvlJc w:val="left"/>
+      <w:pPr>
+        <w:ind w:left="2880" w:hanging="360"/>
+      </w:pPr>
+      <w:rPr>
+        <w:rFonts w:ascii="Symbol" w:hAnsi="Symbol" w:hint="default"/>
+      </w:rPr>
+    </w:lvl>
+    <w:lvl w:ilvl="4" w:tplc="080A0003" w:tentative="1">
+      <w:start w:val="1"/>
+      <w:numFmt w:val="bullet"/>
+      <w:lvlText w:val="o"/>
+      <w:lvlJc w:val="left"/>
+      <w:pPr>
+        <w:ind w:left="3600" w:hanging="360"/>
+      </w:pPr>
+      <w:rPr>
+        <w:rFonts w:ascii="Courier New" w:hAnsi="Courier New" w:cs="Courier New" w:hint="default"/>
+      </w:rPr>
+    </w:lvl>
+    <w:lvl w:ilvl="5" w:tplc="080A0005" w:tentative="1">
+      <w:start w:val="1"/>
+      <w:numFmt w:val="bullet"/>
+      <w:lvlText w:val=""/>
+      <w:lvlJc w:val="left"/>
+      <w:pPr>
+        <w:ind w:left="4320" w:hanging="360"/>
+      </w:pPr>
+      <w:rPr>
+        <w:rFonts w:ascii="Wingdings" w:hAnsi="Wingdings" w:hint="default"/>
+      </w:rPr>
+    </w:lvl>
+    <w:lvl w:ilvl="6" w:tplc="080A0001" w:tentative="1">
+      <w:start w:val="1"/>
+      <w:numFmt w:val="bullet"/>
+      <w:lvlText w:val=""/>
+      <w:lvlJc w:val="left"/>
+      <w:pPr>
+        <w:ind w:left="5040" w:hanging="360"/>
+      </w:pPr>
+      <w:rPr>
+        <w:rFonts w:ascii="Symbol" w:hAnsi="Symbol" w:hint="default"/>
+      </w:rPr>
+    </w:lvl>
+    <w:lvl w:ilvl="7" w:tplc="080A0003" w:tentative="1">
+      <w:start w:val="1"/>
+      <w:numFmt w:val="bullet"/>
+      <w:lvlText w:val="o"/>
+      <w:lvlJc w:val="left"/>
+      <w:pPr>
+        <w:ind w:left="5760" w:hanging="360"/>
+      </w:pPr>
+      <w:rPr>
+        <w:rFonts w:ascii="Courier New" w:hAnsi="Courier New" w:cs="Courier New" w:hint="default"/>
+      </w:rPr>
+    </w:lvl>
+    <w:lvl w:ilvl="8" w:tplc="080A0005" w:tentative="1">
+      <w:start w:val="1"/>
+      <w:numFmt w:val="bullet"/>
+      <w:lvlText w:val=""/>
+      <w:lvlJc w:val="left"/>
+      <w:pPr>
+        <w:ind w:left="6480" w:hanging="360"/>
+      </w:pPr>
+      <w:rPr>
+        <w:rFonts w:ascii="Wingdings" w:hAnsi="Wingdings" w:hint="default"/>
+      </w:rPr>
+    </w:lvl>
+  </w:abstractNum>
+  <w:abstractNum w:abstractNumId="40" w15:restartNumberingAfterBreak="0">
     <w:nsid w:val="606377DD"/>
     <w:multiLevelType w:val="hybridMultilevel"/>
     <w:tmpl w:val="B85C58DC"/>
@@ -22123,7 +25560,7 @@
       </w:pPr>
     </w:lvl>
   </w:abstractNum>
-  <w:abstractNum w:abstractNumId="29" w15:restartNumberingAfterBreak="0">
+  <w:abstractNum w:abstractNumId="41" w15:restartNumberingAfterBreak="0">
     <w:nsid w:val="68637A5E"/>
     <w:multiLevelType w:val="hybridMultilevel"/>
     <w:tmpl w:val="9B988452"/>
@@ -22236,7 +25673,7 @@
       </w:rPr>
     </w:lvl>
   </w:abstractNum>
-  <w:abstractNum w:abstractNumId="30" w15:restartNumberingAfterBreak="0">
+  <w:abstractNum w:abstractNumId="42" w15:restartNumberingAfterBreak="0">
     <w:nsid w:val="692751B7"/>
     <w:multiLevelType w:val="hybridMultilevel"/>
     <w:tmpl w:val="27E01126"/>
@@ -22349,7 +25786,7 @@
       </w:rPr>
     </w:lvl>
   </w:abstractNum>
-  <w:abstractNum w:abstractNumId="31" w15:restartNumberingAfterBreak="0">
+  <w:abstractNum w:abstractNumId="43" w15:restartNumberingAfterBreak="0">
     <w:nsid w:val="6AD249C0"/>
     <w:multiLevelType w:val="hybridMultilevel"/>
     <w:tmpl w:val="3F90C65E"/>
@@ -22462,7 +25899,120 @@
       </w:rPr>
     </w:lvl>
   </w:abstractNum>
-  <w:abstractNum w:abstractNumId="32" w15:restartNumberingAfterBreak="0">
+  <w:abstractNum w:abstractNumId="44" w15:restartNumberingAfterBreak="0">
+    <w:nsid w:val="6CC51964"/>
+    <w:multiLevelType w:val="hybridMultilevel"/>
+    <w:tmpl w:val="9F4CB25A"/>
+    <w:lvl w:ilvl="0" w:tplc="080A0001">
+      <w:start w:val="1"/>
+      <w:numFmt w:val="bullet"/>
+      <w:lvlText w:val=""/>
+      <w:lvlJc w:val="left"/>
+      <w:pPr>
+        <w:ind w:left="720" w:hanging="360"/>
+      </w:pPr>
+      <w:rPr>
+        <w:rFonts w:ascii="Symbol" w:hAnsi="Symbol" w:hint="default"/>
+      </w:rPr>
+    </w:lvl>
+    <w:lvl w:ilvl="1" w:tplc="080A0003" w:tentative="1">
+      <w:start w:val="1"/>
+      <w:numFmt w:val="bullet"/>
+      <w:lvlText w:val="o"/>
+      <w:lvlJc w:val="left"/>
+      <w:pPr>
+        <w:ind w:left="1440" w:hanging="360"/>
+      </w:pPr>
+      <w:rPr>
+        <w:rFonts w:ascii="Courier New" w:hAnsi="Courier New" w:cs="Courier New" w:hint="default"/>
+      </w:rPr>
+    </w:lvl>
+    <w:lvl w:ilvl="2" w:tplc="080A0005" w:tentative="1">
+      <w:start w:val="1"/>
+      <w:numFmt w:val="bullet"/>
+      <w:lvlText w:val=""/>
+      <w:lvlJc w:val="left"/>
+      <w:pPr>
+        <w:ind w:left="2160" w:hanging="360"/>
+      </w:pPr>
+      <w:rPr>
+        <w:rFonts w:ascii="Wingdings" w:hAnsi="Wingdings" w:hint="default"/>
+      </w:rPr>
+    </w:lvl>
+    <w:lvl w:ilvl="3" w:tplc="080A0001" w:tentative="1">
+      <w:start w:val="1"/>
+      <w:numFmt w:val="bullet"/>
+      <w:lvlText w:val=""/>
+      <w:lvlJc w:val="left"/>
+      <w:pPr>
+        <w:ind w:left="2880" w:hanging="360"/>
+      </w:pPr>
+      <w:rPr>
+        <w:rFonts w:ascii="Symbol" w:hAnsi="Symbol" w:hint="default"/>
+      </w:rPr>
+    </w:lvl>
+    <w:lvl w:ilvl="4" w:tplc="080A0003" w:tentative="1">
+      <w:start w:val="1"/>
+      <w:numFmt w:val="bullet"/>
+      <w:lvlText w:val="o"/>
+      <w:lvlJc w:val="left"/>
+      <w:pPr>
+        <w:ind w:left="3600" w:hanging="360"/>
+      </w:pPr>
+      <w:rPr>
+        <w:rFonts w:ascii="Courier New" w:hAnsi="Courier New" w:cs="Courier New" w:hint="default"/>
+      </w:rPr>
+    </w:lvl>
+    <w:lvl w:ilvl="5" w:tplc="080A0005" w:tentative="1">
+      <w:start w:val="1"/>
+      <w:numFmt w:val="bullet"/>
+      <w:lvlText w:val=""/>
+      <w:lvlJc w:val="left"/>
+      <w:pPr>
+        <w:ind w:left="4320" w:hanging="360"/>
+      </w:pPr>
+      <w:rPr>
+        <w:rFonts w:ascii="Wingdings" w:hAnsi="Wingdings" w:hint="default"/>
+      </w:rPr>
+    </w:lvl>
+    <w:lvl w:ilvl="6" w:tplc="080A0001" w:tentative="1">
+      <w:start w:val="1"/>
+      <w:numFmt w:val="bullet"/>
+      <w:lvlText w:val=""/>
+      <w:lvlJc w:val="left"/>
+      <w:pPr>
+        <w:ind w:left="5040" w:hanging="360"/>
+      </w:pPr>
+      <w:rPr>
+        <w:rFonts w:ascii="Symbol" w:hAnsi="Symbol" w:hint="default"/>
+      </w:rPr>
+    </w:lvl>
+    <w:lvl w:ilvl="7" w:tplc="080A0003" w:tentative="1">
+      <w:start w:val="1"/>
+      <w:numFmt w:val="bullet"/>
+      <w:lvlText w:val="o"/>
+      <w:lvlJc w:val="left"/>
+      <w:pPr>
+        <w:ind w:left="5760" w:hanging="360"/>
+      </w:pPr>
+      <w:rPr>
+        <w:rFonts w:ascii="Courier New" w:hAnsi="Courier New" w:cs="Courier New" w:hint="default"/>
+      </w:rPr>
+    </w:lvl>
+    <w:lvl w:ilvl="8" w:tplc="080A0005" w:tentative="1">
+      <w:start w:val="1"/>
+      <w:numFmt w:val="bullet"/>
+      <w:lvlText w:val=""/>
+      <w:lvlJc w:val="left"/>
+      <w:pPr>
+        <w:ind w:left="6480" w:hanging="360"/>
+      </w:pPr>
+      <w:rPr>
+        <w:rFonts w:ascii="Wingdings" w:hAnsi="Wingdings" w:hint="default"/>
+      </w:rPr>
+    </w:lvl>
+  </w:abstractNum>
+  <w:abstractNum w:abstractNumId="45" w15:restartNumberingAfterBreak="0">
     <w:nsid w:val="6E672E9C"/>
     <w:multiLevelType w:val="hybridMultilevel"/>
     <w:tmpl w:val="2138B6E4"/>
@@ -22575,7 +26125,7 @@
       </w:rPr>
     </w:lvl>
   </w:abstractNum>
-  <w:abstractNum w:abstractNumId="33" w15:restartNumberingAfterBreak="0">
+  <w:abstractNum w:abstractNumId="46" w15:restartNumberingAfterBreak="0">
     <w:nsid w:val="6F554ECC"/>
     <w:multiLevelType w:val="hybridMultilevel"/>
     <w:tmpl w:val="521C8DDC"/>
@@ -22688,7 +26238,7 @@
       </w:rPr>
     </w:lvl>
   </w:abstractNum>
-  <w:abstractNum w:abstractNumId="34" w15:restartNumberingAfterBreak="0">
+  <w:abstractNum w:abstractNumId="47" w15:restartNumberingAfterBreak="0">
     <w:nsid w:val="71581162"/>
     <w:multiLevelType w:val="hybridMultilevel"/>
     <w:tmpl w:val="3B269396"/>
@@ -22801,7 +26351,7 @@
       </w:rPr>
     </w:lvl>
   </w:abstractNum>
-  <w:abstractNum w:abstractNumId="35" w15:restartNumberingAfterBreak="0">
+  <w:abstractNum w:abstractNumId="48" w15:restartNumberingAfterBreak="0">
     <w:nsid w:val="71F63B9B"/>
     <w:multiLevelType w:val="hybridMultilevel"/>
     <w:tmpl w:val="EAF20D80"/>
@@ -22914,7 +26464,7 @@
       </w:rPr>
     </w:lvl>
   </w:abstractNum>
-  <w:abstractNum w:abstractNumId="36" w15:restartNumberingAfterBreak="0">
+  <w:abstractNum w:abstractNumId="49" w15:restartNumberingAfterBreak="0">
     <w:nsid w:val="7444201D"/>
     <w:multiLevelType w:val="hybridMultilevel"/>
     <w:tmpl w:val="7392306A"/>
@@ -23027,7 +26577,7 @@
       </w:rPr>
     </w:lvl>
   </w:abstractNum>
-  <w:abstractNum w:abstractNumId="37" w15:restartNumberingAfterBreak="0">
+  <w:abstractNum w:abstractNumId="50" w15:restartNumberingAfterBreak="0">
     <w:nsid w:val="757C5928"/>
     <w:multiLevelType w:val="hybridMultilevel"/>
     <w:tmpl w:val="45066C30"/>
@@ -23140,7 +26690,120 @@
       </w:rPr>
     </w:lvl>
   </w:abstractNum>
-  <w:abstractNum w:abstractNumId="38" w15:restartNumberingAfterBreak="0">
+  <w:abstractNum w:abstractNumId="51" w15:restartNumberingAfterBreak="0">
+    <w:nsid w:val="763A4DB1"/>
+    <w:multiLevelType w:val="hybridMultilevel"/>
+    <w:tmpl w:val="A3FEB2C8"/>
+    <w:lvl w:ilvl="0" w:tplc="080A0001">
+      <w:start w:val="1"/>
+      <w:numFmt w:val="bullet"/>
+      <w:lvlText w:val=""/>
+      <w:lvlJc w:val="left"/>
+      <w:pPr>
+        <w:ind w:left="720" w:hanging="360"/>
+      </w:pPr>
+      <w:rPr>
+        <w:rFonts w:ascii="Symbol" w:hAnsi="Symbol" w:hint="default"/>
+      </w:rPr>
+    </w:lvl>
+    <w:lvl w:ilvl="1" w:tplc="080A0003" w:tentative="1">
+      <w:start w:val="1"/>
+      <w:numFmt w:val="bullet"/>
+      <w:lvlText w:val="o"/>
+      <w:lvlJc w:val="left"/>
+      <w:pPr>
+        <w:ind w:left="1440" w:hanging="360"/>
+      </w:pPr>
+      <w:rPr>
+        <w:rFonts w:ascii="Courier New" w:hAnsi="Courier New" w:cs="Courier New" w:hint="default"/>
+      </w:rPr>
+    </w:lvl>
+    <w:lvl w:ilvl="2" w:tplc="080A0005" w:tentative="1">
+      <w:start w:val="1"/>
+      <w:numFmt w:val="bullet"/>
+      <w:lvlText w:val=""/>
+      <w:lvlJc w:val="left"/>
+      <w:pPr>
+        <w:ind w:left="2160" w:hanging="360"/>
+      </w:pPr>
+      <w:rPr>
+        <w:rFonts w:ascii="Wingdings" w:hAnsi="Wingdings" w:hint="default"/>
+      </w:rPr>
+    </w:lvl>
+    <w:lvl w:ilvl="3" w:tplc="080A0001" w:tentative="1">
+      <w:start w:val="1"/>
+      <w:numFmt w:val="bullet"/>
+      <w:lvlText w:val=""/>
+      <w:lvlJc w:val="left"/>
+      <w:pPr>
+        <w:ind w:left="2880" w:hanging="360"/>
+      </w:pPr>
+      <w:rPr>
+        <w:rFonts w:ascii="Symbol" w:hAnsi="Symbol" w:hint="default"/>
+      </w:rPr>
+    </w:lvl>
+    <w:lvl w:ilvl="4" w:tplc="080A0003" w:tentative="1">
+      <w:start w:val="1"/>
+      <w:numFmt w:val="bullet"/>
+      <w:lvlText w:val="o"/>
+      <w:lvlJc w:val="left"/>
+      <w:pPr>
+        <w:ind w:left="3600" w:hanging="360"/>
+      </w:pPr>
+      <w:rPr>
+        <w:rFonts w:ascii="Courier New" w:hAnsi="Courier New" w:cs="Courier New" w:hint="default"/>
+      </w:rPr>
+    </w:lvl>
+    <w:lvl w:ilvl="5" w:tplc="080A0005" w:tentative="1">
+      <w:start w:val="1"/>
+      <w:numFmt w:val="bullet"/>
+      <w:lvlText w:val=""/>
+      <w:lvlJc w:val="left"/>
+      <w:pPr>
+        <w:ind w:left="4320" w:hanging="360"/>
+      </w:pPr>
+      <w:rPr>
+        <w:rFonts w:ascii="Wingdings" w:hAnsi="Wingdings" w:hint="default"/>
+      </w:rPr>
+    </w:lvl>
+    <w:lvl w:ilvl="6" w:tplc="080A0001" w:tentative="1">
+      <w:start w:val="1"/>
+      <w:numFmt w:val="bullet"/>
+      <w:lvlText w:val=""/>
+      <w:lvlJc w:val="left"/>
+      <w:pPr>
+        <w:ind w:left="5040" w:hanging="360"/>
+      </w:pPr>
+      <w:rPr>
+        <w:rFonts w:ascii="Symbol" w:hAnsi="Symbol" w:hint="default"/>
+      </w:rPr>
+    </w:lvl>
+    <w:lvl w:ilvl="7" w:tplc="080A0003" w:tentative="1">
+      <w:start w:val="1"/>
+      <w:numFmt w:val="bullet"/>
+      <w:lvlText w:val="o"/>
+      <w:lvlJc w:val="left"/>
+      <w:pPr>
+        <w:ind w:left="5760" w:hanging="360"/>
+      </w:pPr>
+      <w:rPr>
+        <w:rFonts w:ascii="Courier New" w:hAnsi="Courier New" w:cs="Courier New" w:hint="default"/>
+      </w:rPr>
+    </w:lvl>
+    <w:lvl w:ilvl="8" w:tplc="080A0005" w:tentative="1">
+      <w:start w:val="1"/>
+      <w:numFmt w:val="bullet"/>
+      <w:lvlText w:val=""/>
+      <w:lvlJc w:val="left"/>
+      <w:pPr>
+        <w:ind w:left="6480" w:hanging="360"/>
+      </w:pPr>
+      <w:rPr>
+        <w:rFonts w:ascii="Wingdings" w:hAnsi="Wingdings" w:hint="default"/>
+      </w:rPr>
+    </w:lvl>
+  </w:abstractNum>
+  <w:abstractNum w:abstractNumId="52" w15:restartNumberingAfterBreak="0">
     <w:nsid w:val="76FC7FBD"/>
     <w:multiLevelType w:val="hybridMultilevel"/>
     <w:tmpl w:val="9578A6B4"/>
@@ -23253,7 +26916,7 @@
       </w:rPr>
     </w:lvl>
   </w:abstractNum>
-  <w:abstractNum w:abstractNumId="39" w15:restartNumberingAfterBreak="0">
+  <w:abstractNum w:abstractNumId="53" w15:restartNumberingAfterBreak="0">
     <w:nsid w:val="77CE6527"/>
     <w:multiLevelType w:val="hybridMultilevel"/>
     <w:tmpl w:val="A344D156"/>
@@ -23366,7 +27029,7 @@
       </w:rPr>
     </w:lvl>
   </w:abstractNum>
-  <w:abstractNum w:abstractNumId="40" w15:restartNumberingAfterBreak="0">
+  <w:abstractNum w:abstractNumId="54" w15:restartNumberingAfterBreak="0">
     <w:nsid w:val="7BB76170"/>
     <w:multiLevelType w:val="hybridMultilevel"/>
     <w:tmpl w:val="8B0CD7CE"/>
@@ -23479,7 +27142,7 @@
       </w:rPr>
     </w:lvl>
   </w:abstractNum>
-  <w:abstractNum w:abstractNumId="41" w15:restartNumberingAfterBreak="0">
+  <w:abstractNum w:abstractNumId="55" w15:restartNumberingAfterBreak="0">
     <w:nsid w:val="7D9918C9"/>
     <w:multiLevelType w:val="hybridMultilevel"/>
     <w:tmpl w:val="FA0E9B7E"/>
@@ -23593,106 +27256,106 @@
     </w:lvl>
   </w:abstractNum>
   <w:num w:numId="1" w16cid:durableId="2085486810">
-    <w:abstractNumId w:val="28"/>
+    <w:abstractNumId w:val="40"/>
   </w:num>
   <w:num w:numId="2" w16cid:durableId="2106415691">
-    <w:abstractNumId w:val="15"/>
+    <w:abstractNumId w:val="17"/>
   </w:num>
   <w:num w:numId="3" w16cid:durableId="559482392">
-    <w:abstractNumId w:val="34"/>
+    <w:abstractNumId w:val="47"/>
   </w:num>
   <w:num w:numId="4" w16cid:durableId="967668719">
-    <w:abstractNumId w:val="38"/>
+    <w:abstractNumId w:val="52"/>
   </w:num>
   <w:num w:numId="5" w16cid:durableId="1064259740">
-    <w:abstractNumId w:val="14"/>
+    <w:abstractNumId w:val="16"/>
   </w:num>
   <w:num w:numId="6" w16cid:durableId="415446195">
     <w:abstractNumId w:val="0"/>
   </w:num>
   <w:num w:numId="7" w16cid:durableId="948467582">
-    <w:abstractNumId w:val="31"/>
+    <w:abstractNumId w:val="43"/>
   </w:num>
   <w:num w:numId="8" w16cid:durableId="1912079171">
-    <w:abstractNumId w:val="19"/>
+    <w:abstractNumId w:val="26"/>
   </w:num>
   <w:num w:numId="9" w16cid:durableId="868761989">
-    <w:abstractNumId w:val="24"/>
+    <w:abstractNumId w:val="32"/>
   </w:num>
   <w:num w:numId="10" w16cid:durableId="1923948271">
-    <w:abstractNumId w:val="41"/>
+    <w:abstractNumId w:val="55"/>
   </w:num>
   <w:num w:numId="11" w16cid:durableId="1830099306">
-    <w:abstractNumId w:val="11"/>
+    <w:abstractNumId w:val="13"/>
   </w:num>
   <w:num w:numId="12" w16cid:durableId="707071604">
     <w:abstractNumId w:val="7"/>
   </w:num>
   <w:num w:numId="13" w16cid:durableId="873225304">
-    <w:abstractNumId w:val="39"/>
+    <w:abstractNumId w:val="53"/>
   </w:num>
   <w:num w:numId="14" w16cid:durableId="947544419">
-    <w:abstractNumId w:val="27"/>
+    <w:abstractNumId w:val="36"/>
   </w:num>
   <w:num w:numId="15" w16cid:durableId="740758515">
     <w:abstractNumId w:val="2"/>
   </w:num>
   <w:num w:numId="16" w16cid:durableId="1976913300">
-    <w:abstractNumId w:val="29"/>
+    <w:abstractNumId w:val="41"/>
   </w:num>
   <w:num w:numId="17" w16cid:durableId="2093617685">
-    <w:abstractNumId w:val="37"/>
+    <w:abstractNumId w:val="50"/>
   </w:num>
   <w:num w:numId="18" w16cid:durableId="1394044205">
-    <w:abstractNumId w:val="10"/>
+    <w:abstractNumId w:val="11"/>
   </w:num>
   <w:num w:numId="19" w16cid:durableId="89279499">
-    <w:abstractNumId w:val="36"/>
+    <w:abstractNumId w:val="49"/>
   </w:num>
   <w:num w:numId="20" w16cid:durableId="707680928">
-    <w:abstractNumId w:val="30"/>
+    <w:abstractNumId w:val="42"/>
   </w:num>
   <w:num w:numId="21" w16cid:durableId="815798446">
-    <w:abstractNumId w:val="33"/>
+    <w:abstractNumId w:val="46"/>
   </w:num>
   <w:num w:numId="22" w16cid:durableId="55321711">
-    <w:abstractNumId w:val="40"/>
+    <w:abstractNumId w:val="54"/>
   </w:num>
   <w:num w:numId="23" w16cid:durableId="993527482">
-    <w:abstractNumId w:val="18"/>
+    <w:abstractNumId w:val="21"/>
   </w:num>
   <w:num w:numId="24" w16cid:durableId="6912513">
-    <w:abstractNumId w:val="21"/>
+    <w:abstractNumId w:val="28"/>
   </w:num>
   <w:num w:numId="25" w16cid:durableId="41291290">
-    <w:abstractNumId w:val="12"/>
+    <w:abstractNumId w:val="14"/>
   </w:num>
   <w:num w:numId="26" w16cid:durableId="1204290625">
-    <w:abstractNumId w:val="32"/>
+    <w:abstractNumId w:val="45"/>
   </w:num>
   <w:num w:numId="27" w16cid:durableId="721253852">
-    <w:abstractNumId w:val="17"/>
+    <w:abstractNumId w:val="20"/>
   </w:num>
   <w:num w:numId="28" w16cid:durableId="24990943">
-    <w:abstractNumId w:val="13"/>
+    <w:abstractNumId w:val="15"/>
   </w:num>
   <w:num w:numId="29" w16cid:durableId="573197565">
-    <w:abstractNumId w:val="20"/>
+    <w:abstractNumId w:val="27"/>
   </w:num>
   <w:num w:numId="30" w16cid:durableId="759912342">
-    <w:abstractNumId w:val="23"/>
+    <w:abstractNumId w:val="30"/>
   </w:num>
   <w:num w:numId="31" w16cid:durableId="1536238273">
     <w:abstractNumId w:val="1"/>
   </w:num>
   <w:num w:numId="32" w16cid:durableId="940255713">
-    <w:abstractNumId w:val="26"/>
+    <w:abstractNumId w:val="35"/>
   </w:num>
   <w:num w:numId="33" w16cid:durableId="1602833359">
     <w:abstractNumId w:val="5"/>
   </w:num>
   <w:num w:numId="34" w16cid:durableId="1183058529">
-    <w:abstractNumId w:val="22"/>
+    <w:abstractNumId w:val="29"/>
   </w:num>
   <w:num w:numId="35" w16cid:durableId="1254364347">
     <w:abstractNumId w:val="3"/>
@@ -23701,22 +27364,64 @@
     <w:abstractNumId w:val="4"/>
   </w:num>
   <w:num w:numId="37" w16cid:durableId="1916697698">
-    <w:abstractNumId w:val="8"/>
+    <w:abstractNumId w:val="9"/>
   </w:num>
   <w:num w:numId="38" w16cid:durableId="467288950">
-    <w:abstractNumId w:val="25"/>
+    <w:abstractNumId w:val="34"/>
   </w:num>
   <w:num w:numId="39" w16cid:durableId="417017978">
-    <w:abstractNumId w:val="35"/>
+    <w:abstractNumId w:val="48"/>
   </w:num>
   <w:num w:numId="40" w16cid:durableId="671759911">
-    <w:abstractNumId w:val="9"/>
+    <w:abstractNumId w:val="10"/>
   </w:num>
   <w:num w:numId="41" w16cid:durableId="833302144">
     <w:abstractNumId w:val="6"/>
   </w:num>
   <w:num w:numId="42" w16cid:durableId="1220823719">
-    <w:abstractNumId w:val="16"/>
+    <w:abstractNumId w:val="18"/>
+  </w:num>
+  <w:num w:numId="43" w16cid:durableId="763111733">
+    <w:abstractNumId w:val="8"/>
+  </w:num>
+  <w:num w:numId="44" w16cid:durableId="901449546">
+    <w:abstractNumId w:val="33"/>
+  </w:num>
+  <w:num w:numId="45" w16cid:durableId="1166549760">
+    <w:abstractNumId w:val="39"/>
+  </w:num>
+  <w:num w:numId="46" w16cid:durableId="1456751565">
+    <w:abstractNumId w:val="24"/>
+  </w:num>
+  <w:num w:numId="47" w16cid:durableId="2123569711">
+    <w:abstractNumId w:val="12"/>
+  </w:num>
+  <w:num w:numId="48" w16cid:durableId="1837913298">
+    <w:abstractNumId w:val="22"/>
+  </w:num>
+  <w:num w:numId="49" w16cid:durableId="893588977">
+    <w:abstractNumId w:val="44"/>
+  </w:num>
+  <w:num w:numId="50" w16cid:durableId="1638604383">
+    <w:abstractNumId w:val="38"/>
+  </w:num>
+  <w:num w:numId="51" w16cid:durableId="1010790253">
+    <w:abstractNumId w:val="51"/>
+  </w:num>
+  <w:num w:numId="52" w16cid:durableId="1691881334">
+    <w:abstractNumId w:val="37"/>
+  </w:num>
+  <w:num w:numId="53" w16cid:durableId="1311204967">
+    <w:abstractNumId w:val="23"/>
+  </w:num>
+  <w:num w:numId="54" w16cid:durableId="1271473772">
+    <w:abstractNumId w:val="25"/>
+  </w:num>
+  <w:num w:numId="55" w16cid:durableId="2014724228">
+    <w:abstractNumId w:val="19"/>
+  </w:num>
+  <w:num w:numId="56" w16cid:durableId="1811432781">
+    <w:abstractNumId w:val="31"/>
   </w:num>
 </w:numbering>
 </file>

</xml_diff>